<commit_message>
View general tests, updated. Sort, Shuffle, Reverse tests extended with view invalidation, some didn'pass
</commit_message>
<xml_diff>
--- a/notes/Report.docx
+++ b/notes/Report.docx
@@ -26,6 +26,7 @@
     </w:p>
     <w:p>
       <w:pPr>
+        <w:jc w:val="both"/>
         <w:rPr>
           <w:rFonts w:ascii="Times New Roman" w:hAnsi="Times New Roman" w:cs="Times New Roman"/>
           <w:sz w:val="24"/>
@@ -46,7 +47,7 @@
           <w:sz w:val="24"/>
           <w:szCs w:val="24"/>
         </w:rPr>
-        <w:t xml:space="preserve"> small changes. The test suit was extended with new test</w:t>
+        <w:t xml:space="preserve"> changes. The test suit was extended with new test</w:t>
       </w:r>
       <w:r>
         <w:rPr>
@@ -108,6 +109,7 @@
     <w:p>
       <w:pPr>
         <w:pStyle w:val="ListParagraph"/>
+        <w:jc w:val="both"/>
         <w:rPr>
           <w:rFonts w:ascii="Times New Roman" w:hAnsi="Times New Roman" w:cs="Times New Roman"/>
           <w:sz w:val="24"/>
@@ -129,6 +131,174 @@
           <w:szCs w:val="24"/>
         </w:rPr>
         <w:t xml:space="preserve">Test driven development </w:t>
+      </w:r>
+      <w:r>
+        <w:rPr>
+          <w:rFonts w:ascii="Times New Roman" w:hAnsi="Times New Roman" w:cs="Times New Roman"/>
+          <w:sz w:val="24"/>
+          <w:szCs w:val="24"/>
+        </w:rPr>
+        <w:t>- yes</w:t>
+      </w:r>
+    </w:p>
+    <w:p>
+      <w:pPr>
+        <w:jc w:val="both"/>
+        <w:rPr>
+          <w:rFonts w:ascii="Times New Roman" w:hAnsi="Times New Roman" w:cs="Times New Roman"/>
+          <w:sz w:val="24"/>
+          <w:szCs w:val="24"/>
+        </w:rPr>
+      </w:pPr>
+      <w:r>
+        <w:rPr>
+          <w:rFonts w:ascii="Times New Roman" w:hAnsi="Times New Roman" w:cs="Times New Roman"/>
+          <w:sz w:val="24"/>
+          <w:szCs w:val="24"/>
+        </w:rPr>
+        <w:t xml:space="preserve">C6 uses the approach, called </w:t>
+      </w:r>
+      <w:r>
+        <w:rPr>
+          <w:rFonts w:ascii="Times New Roman" w:hAnsi="Times New Roman" w:cs="Times New Roman"/>
+          <w:sz w:val="24"/>
+          <w:szCs w:val="24"/>
+        </w:rPr>
+        <w:t>Test-</w:t>
+      </w:r>
+      <w:r>
+        <w:rPr>
+          <w:rFonts w:ascii="Times New Roman" w:hAnsi="Times New Roman" w:cs="Times New Roman"/>
+          <w:i/>
+          <w:sz w:val="24"/>
+          <w:szCs w:val="24"/>
+        </w:rPr>
+        <w:t>First</w:t>
+      </w:r>
+      <w:r>
+        <w:rPr>
+          <w:rFonts w:ascii="Times New Roman" w:hAnsi="Times New Roman" w:cs="Times New Roman"/>
+          <w:i/>
+          <w:sz w:val="24"/>
+          <w:szCs w:val="24"/>
+        </w:rPr>
+        <w:t xml:space="preserve"> </w:t>
+      </w:r>
+      <w:r>
+        <w:rPr>
+          <w:rFonts w:ascii="Times New Roman" w:hAnsi="Times New Roman" w:cs="Times New Roman"/>
+          <w:sz w:val="24"/>
+          <w:szCs w:val="24"/>
+        </w:rPr>
+        <w:t>[??],</w:t>
+      </w:r>
+      <w:r>
+        <w:rPr>
+          <w:rFonts w:ascii="Times New Roman" w:hAnsi="Times New Roman" w:cs="Times New Roman"/>
+          <w:sz w:val="24"/>
+          <w:szCs w:val="24"/>
+        </w:rPr>
+        <w:t xml:space="preserve"> where the tests are written first, but </w:t>
+      </w:r>
+      <w:r>
+        <w:rPr>
+          <w:rFonts w:ascii="Times New Roman" w:hAnsi="Times New Roman" w:cs="Times New Roman"/>
+          <w:sz w:val="24"/>
+          <w:szCs w:val="24"/>
+        </w:rPr>
+        <w:t>this approach</w:t>
+      </w:r>
+      <w:r>
+        <w:rPr>
+          <w:rFonts w:ascii="Times New Roman" w:hAnsi="Times New Roman" w:cs="Times New Roman"/>
+          <w:sz w:val="24"/>
+          <w:szCs w:val="24"/>
+        </w:rPr>
+        <w:t xml:space="preserve"> do</w:t>
+      </w:r>
+      <w:r>
+        <w:rPr>
+          <w:rFonts w:ascii="Times New Roman" w:hAnsi="Times New Roman" w:cs="Times New Roman"/>
+          <w:sz w:val="24"/>
+          <w:szCs w:val="24"/>
+        </w:rPr>
+        <w:t>es</w:t>
+      </w:r>
+      <w:r>
+        <w:rPr>
+          <w:rFonts w:ascii="Times New Roman" w:hAnsi="Times New Roman" w:cs="Times New Roman"/>
+          <w:sz w:val="24"/>
+          <w:szCs w:val="24"/>
+        </w:rPr>
+        <w:t>n’t play essential role in the forming the</w:t>
+      </w:r>
+      <w:r>
+        <w:rPr>
+          <w:rFonts w:ascii="Times New Roman" w:hAnsi="Times New Roman" w:cs="Times New Roman"/>
+          <w:sz w:val="24"/>
+          <w:szCs w:val="24"/>
+        </w:rPr>
+        <w:t xml:space="preserve"> public</w:t>
+      </w:r>
+      <w:r>
+        <w:rPr>
+          <w:rFonts w:ascii="Times New Roman" w:hAnsi="Times New Roman" w:cs="Times New Roman"/>
+          <w:sz w:val="24"/>
+          <w:szCs w:val="24"/>
+        </w:rPr>
+        <w:t xml:space="preserve"> API </w:t>
+      </w:r>
+      <w:r>
+        <w:rPr>
+          <w:rFonts w:ascii="Times New Roman" w:hAnsi="Times New Roman" w:cs="Times New Roman"/>
+          <w:sz w:val="24"/>
+          <w:szCs w:val="24"/>
+        </w:rPr>
+        <w:t>of the library, since it</w:t>
+      </w:r>
+      <w:r>
+        <w:rPr>
+          <w:rFonts w:ascii="Times New Roman" w:hAnsi="Times New Roman" w:cs="Times New Roman"/>
+          <w:sz w:val="24"/>
+          <w:szCs w:val="24"/>
+        </w:rPr>
+        <w:t xml:space="preserve"> is already defined.</w:t>
+      </w:r>
+    </w:p>
+    <w:p>
+      <w:pPr>
+        <w:pStyle w:val="ListParagraph"/>
+        <w:rPr>
+          <w:rFonts w:ascii="Times New Roman" w:hAnsi="Times New Roman" w:cs="Times New Roman"/>
+          <w:sz w:val="24"/>
+          <w:szCs w:val="24"/>
+        </w:rPr>
+      </w:pPr>
+      <w:r>
+        <w:rPr>
+          <w:rFonts w:ascii="Times New Roman" w:hAnsi="Times New Roman" w:cs="Times New Roman"/>
+          <w:sz w:val="24"/>
+          <w:szCs w:val="24"/>
+        </w:rPr>
+        <w:t xml:space="preserve">// About </w:t>
+      </w:r>
+      <w:proofErr w:type="spellStart"/>
+      <w:r>
+        <w:rPr>
+          <w:rFonts w:ascii="Times New Roman" w:hAnsi="Times New Roman" w:cs="Times New Roman"/>
+          <w:sz w:val="24"/>
+          <w:szCs w:val="24"/>
+        </w:rPr>
+        <w:t>NUnit</w:t>
+      </w:r>
+      <w:proofErr w:type="spellEnd"/>
+      <w:r>
+        <w:rPr>
+          <w:rFonts w:ascii="Times New Roman" w:hAnsi="Times New Roman" w:cs="Times New Roman"/>
+          <w:sz w:val="24"/>
+          <w:szCs w:val="24"/>
+        </w:rPr>
+        <w:t xml:space="preserve"> – flexible constraint syntax</w:t>
       </w:r>
     </w:p>
     <w:p>
@@ -1458,6 +1628,7 @@
           <w:sz w:val="24"/>
           <w:szCs w:val="24"/>
         </w:rPr>
+        <w:lastRenderedPageBreak/>
         <w:t xml:space="preserve">In listing TODO </w:t>
       </w:r>
       <w:r>
@@ -1788,16 +1959,7 @@
           <w:sz w:val="24"/>
           <w:szCs w:val="24"/>
         </w:rPr>
-        <w:t xml:space="preserve">That’s </w:t>
-      </w:r>
-      <w:r>
-        <w:rPr>
-          <w:rFonts w:ascii="Times New Roman" w:hAnsi="Times New Roman" w:cs="Times New Roman"/>
-          <w:sz w:val="24"/>
-          <w:szCs w:val="24"/>
-        </w:rPr>
-        <w:lastRenderedPageBreak/>
-        <w:t>why the</w:t>
+        <w:t>That’s why the</w:t>
       </w:r>
       <w:r>
         <w:rPr>
@@ -3469,8 +3631,6 @@
         </w:rPr>
         <w:t>)</w:t>
       </w:r>
-      <w:bookmarkStart w:id="0" w:name="_GoBack"/>
-      <w:bookmarkEnd w:id="0"/>
     </w:p>
     <w:p>
       <w:pPr>
@@ -3511,6 +3671,7 @@
           <w:sz w:val="24"/>
           <w:szCs w:val="24"/>
         </w:rPr>
+        <w:lastRenderedPageBreak/>
         <w:t xml:space="preserve">A view refers to the items of the underlying list and any change in the items of the underlying list affects the view and vice versa. </w:t>
       </w:r>
       <w:r>
@@ -3703,16 +3864,7 @@
           <w:sz w:val="24"/>
           <w:szCs w:val="24"/>
         </w:rPr>
-        <w:t xml:space="preserve">underlying list </w:t>
-      </w:r>
-      <w:r>
-        <w:rPr>
-          <w:rFonts w:ascii="Times New Roman" w:hAnsi="Times New Roman" w:cs="Times New Roman"/>
-          <w:sz w:val="24"/>
-          <w:szCs w:val="24"/>
-        </w:rPr>
-        <w:lastRenderedPageBreak/>
-        <w:t xml:space="preserve">changes its views. </w:t>
+        <w:t xml:space="preserve">underlying list changes its views. </w:t>
       </w:r>
       <w:r>
         <w:rPr>
@@ -3821,7 +3973,6 @@
     </w:p>
     <w:p>
       <w:pPr>
-        <w:pStyle w:val="ListParagraph"/>
         <w:jc w:val="both"/>
         <w:rPr>
           <w:rFonts w:ascii="Times New Roman" w:hAnsi="Times New Roman" w:cs="Times New Roman"/>
@@ -3835,32 +3986,15 @@
           <w:sz w:val="24"/>
           <w:szCs w:val="24"/>
         </w:rPr>
-        <w:tab/>
-        <w:t>// Mikkel</w:t>
-      </w:r>
-      <w:r>
-        <w:rPr>
-          <w:rFonts w:ascii="Times New Roman" w:hAnsi="Times New Roman" w:cs="Times New Roman"/>
-          <w:sz w:val="24"/>
-          <w:szCs w:val="24"/>
-        </w:rPr>
-        <w:t>’</w:t>
-      </w:r>
-      <w:r>
-        <w:rPr>
-          <w:rFonts w:ascii="Times New Roman" w:hAnsi="Times New Roman" w:cs="Times New Roman"/>
-          <w:sz w:val="24"/>
-          <w:szCs w:val="24"/>
-        </w:rPr>
-        <w:t>s approach is</w:t>
-      </w:r>
-      <w:r>
-        <w:rPr>
-          <w:rFonts w:ascii="Times New Roman" w:hAnsi="Times New Roman" w:cs="Times New Roman"/>
-          <w:sz w:val="24"/>
-          <w:szCs w:val="24"/>
-        </w:rPr>
-        <w:t xml:space="preserve"> also</w:t>
+        <w:t>C</w:t>
+      </w:r>
+      <w:r>
+        <w:rPr>
+          <w:rFonts w:ascii="Times New Roman" w:hAnsi="Times New Roman" w:cs="Times New Roman"/>
+          <w:sz w:val="24"/>
+          <w:szCs w:val="24"/>
+        </w:rPr>
+        <w:t>6</w:t>
       </w:r>
       <w:r>
         <w:rPr>
@@ -3876,7 +4010,295 @@
           <w:sz w:val="24"/>
           <w:szCs w:val="24"/>
         </w:rPr>
-        <w:t xml:space="preserve">used for the view methods. </w:t>
+        <w:t xml:space="preserve">suggests </w:t>
+      </w:r>
+      <w:r>
+        <w:rPr>
+          <w:rFonts w:ascii="Times New Roman" w:hAnsi="Times New Roman" w:cs="Times New Roman"/>
+          <w:sz w:val="24"/>
+          <w:szCs w:val="24"/>
+        </w:rPr>
+        <w:t xml:space="preserve">a </w:t>
+      </w:r>
+      <w:r>
+        <w:rPr>
+          <w:rFonts w:ascii="Times New Roman" w:hAnsi="Times New Roman" w:cs="Times New Roman"/>
+          <w:sz w:val="24"/>
+          <w:szCs w:val="24"/>
+        </w:rPr>
+        <w:t xml:space="preserve">reference </w:t>
+      </w:r>
+      <w:r>
+        <w:rPr>
+          <w:rFonts w:ascii="Times New Roman" w:hAnsi="Times New Roman" w:cs="Times New Roman"/>
+          <w:sz w:val="24"/>
+          <w:szCs w:val="24"/>
+        </w:rPr>
+        <w:t>list of</w:t>
+      </w:r>
+      <w:r>
+        <w:rPr>
+          <w:rFonts w:ascii="Times New Roman" w:hAnsi="Times New Roman" w:cs="Times New Roman"/>
+          <w:sz w:val="24"/>
+          <w:szCs w:val="24"/>
+        </w:rPr>
+        <w:t xml:space="preserve"> </w:t>
+      </w:r>
+      <w:r>
+        <w:rPr>
+          <w:rFonts w:ascii="Times New Roman" w:hAnsi="Times New Roman" w:cs="Times New Roman"/>
+          <w:sz w:val="24"/>
+          <w:szCs w:val="24"/>
+        </w:rPr>
+        <w:t xml:space="preserve">tests that </w:t>
+      </w:r>
+      <w:r>
+        <w:rPr>
+          <w:rFonts w:ascii="Times New Roman" w:hAnsi="Times New Roman" w:cs="Times New Roman"/>
+          <w:sz w:val="24"/>
+          <w:szCs w:val="24"/>
+        </w:rPr>
+        <w:t>handle often trivial cases and must be</w:t>
+      </w:r>
+      <w:r>
+        <w:rPr>
+          <w:rFonts w:ascii="Times New Roman" w:hAnsi="Times New Roman" w:cs="Times New Roman"/>
+          <w:sz w:val="24"/>
+          <w:szCs w:val="24"/>
+        </w:rPr>
+        <w:t xml:space="preserve"> executed on each </w:t>
+      </w:r>
+      <w:r>
+        <w:rPr>
+          <w:rFonts w:ascii="Times New Roman" w:hAnsi="Times New Roman" w:cs="Times New Roman"/>
+          <w:sz w:val="24"/>
+          <w:szCs w:val="24"/>
+        </w:rPr>
+        <w:t xml:space="preserve">interface </w:t>
+      </w:r>
+      <w:r>
+        <w:rPr>
+          <w:rFonts w:ascii="Times New Roman" w:hAnsi="Times New Roman" w:cs="Times New Roman"/>
+          <w:sz w:val="24"/>
+          <w:szCs w:val="24"/>
+        </w:rPr>
+        <w:t>method</w:t>
+      </w:r>
+      <w:r>
+        <w:rPr>
+          <w:rFonts w:ascii="Times New Roman" w:hAnsi="Times New Roman" w:cs="Times New Roman"/>
+          <w:sz w:val="24"/>
+          <w:szCs w:val="24"/>
+        </w:rPr>
+        <w:t xml:space="preserve"> [C6]</w:t>
+      </w:r>
+      <w:r>
+        <w:rPr>
+          <w:rFonts w:ascii="Times New Roman" w:hAnsi="Times New Roman" w:cs="Times New Roman"/>
+          <w:sz w:val="24"/>
+          <w:szCs w:val="24"/>
+        </w:rPr>
+        <w:t>.</w:t>
+      </w:r>
+      <w:r>
+        <w:rPr>
+          <w:rFonts w:ascii="Times New Roman" w:hAnsi="Times New Roman" w:cs="Times New Roman"/>
+          <w:sz w:val="24"/>
+          <w:szCs w:val="24"/>
+        </w:rPr>
+        <w:t xml:space="preserve"> The tests cover cases</w:t>
+      </w:r>
+      <w:r>
+        <w:rPr>
+          <w:rFonts w:ascii="Times New Roman" w:hAnsi="Times New Roman" w:cs="Times New Roman"/>
+          <w:sz w:val="24"/>
+          <w:szCs w:val="24"/>
+        </w:rPr>
+        <w:t xml:space="preserve"> like</w:t>
+      </w:r>
+      <w:r>
+        <w:rPr>
+          <w:rFonts w:ascii="Times New Roman" w:hAnsi="Times New Roman" w:cs="Times New Roman"/>
+          <w:sz w:val="24"/>
+          <w:szCs w:val="24"/>
+        </w:rPr>
+        <w:t xml:space="preserve"> giving extreme data (negative</w:t>
+      </w:r>
+      <w:r>
+        <w:rPr>
+          <w:rFonts w:ascii="Times New Roman" w:hAnsi="Times New Roman" w:cs="Times New Roman"/>
+          <w:sz w:val="24"/>
+          <w:szCs w:val="24"/>
+        </w:rPr>
+        <w:t xml:space="preserve"> value</w:t>
+      </w:r>
+      <w:r>
+        <w:rPr>
+          <w:rFonts w:ascii="Times New Roman" w:hAnsi="Times New Roman" w:cs="Times New Roman"/>
+          <w:sz w:val="24"/>
+          <w:szCs w:val="24"/>
+        </w:rPr>
+        <w:t>)</w:t>
+      </w:r>
+      <w:r>
+        <w:rPr>
+          <w:rFonts w:ascii="Times New Roman" w:hAnsi="Times New Roman" w:cs="Times New Roman"/>
+          <w:sz w:val="24"/>
+          <w:szCs w:val="24"/>
+        </w:rPr>
+        <w:t xml:space="preserve"> </w:t>
+      </w:r>
+      <w:r>
+        <w:rPr>
+          <w:rFonts w:ascii="Times New Roman" w:hAnsi="Times New Roman" w:cs="Times New Roman"/>
+          <w:sz w:val="24"/>
+          <w:szCs w:val="24"/>
+        </w:rPr>
+        <w:t>to a method</w:t>
+      </w:r>
+      <w:r>
+        <w:rPr>
+          <w:rFonts w:ascii="Times New Roman" w:hAnsi="Times New Roman" w:cs="Times New Roman"/>
+          <w:sz w:val="24"/>
+          <w:szCs w:val="24"/>
+        </w:rPr>
+        <w:t>, value greater than count, index out of range, expected events</w:t>
+      </w:r>
+      <w:r>
+        <w:rPr>
+          <w:rFonts w:ascii="Times New Roman" w:hAnsi="Times New Roman" w:cs="Times New Roman"/>
+          <w:sz w:val="24"/>
+          <w:szCs w:val="24"/>
+        </w:rPr>
+        <w:t xml:space="preserve"> etc.</w:t>
+      </w:r>
+      <w:r>
+        <w:rPr>
+          <w:rFonts w:ascii="Times New Roman" w:hAnsi="Times New Roman" w:cs="Times New Roman"/>
+          <w:sz w:val="24"/>
+          <w:szCs w:val="24"/>
+        </w:rPr>
+        <w:t xml:space="preserve"> </w:t>
+      </w:r>
+      <w:r>
+        <w:rPr>
+          <w:rFonts w:ascii="Times New Roman" w:hAnsi="Times New Roman" w:cs="Times New Roman"/>
+          <w:sz w:val="24"/>
+          <w:szCs w:val="24"/>
+        </w:rPr>
+        <w:t>I</w:t>
+      </w:r>
+      <w:r>
+        <w:rPr>
+          <w:rFonts w:ascii="Times New Roman" w:hAnsi="Times New Roman" w:cs="Times New Roman"/>
+          <w:sz w:val="24"/>
+          <w:szCs w:val="24"/>
+        </w:rPr>
+        <w:t xml:space="preserve"> </w:t>
+      </w:r>
+      <w:r>
+        <w:rPr>
+          <w:rFonts w:ascii="Times New Roman" w:hAnsi="Times New Roman" w:cs="Times New Roman"/>
+          <w:sz w:val="24"/>
+          <w:szCs w:val="24"/>
+        </w:rPr>
+        <w:t>followed</w:t>
+      </w:r>
+      <w:r>
+        <w:rPr>
+          <w:rFonts w:ascii="Times New Roman" w:hAnsi="Times New Roman" w:cs="Times New Roman"/>
+          <w:sz w:val="24"/>
+          <w:szCs w:val="24"/>
+        </w:rPr>
+        <w:t xml:space="preserve"> the given list and implemented</w:t>
+      </w:r>
+      <w:r>
+        <w:rPr>
+          <w:rFonts w:ascii="Times New Roman" w:hAnsi="Times New Roman" w:cs="Times New Roman"/>
+          <w:sz w:val="24"/>
+          <w:szCs w:val="24"/>
+        </w:rPr>
+        <w:t xml:space="preserve"> </w:t>
+      </w:r>
+      <w:r>
+        <w:rPr>
+          <w:rFonts w:ascii="Times New Roman" w:hAnsi="Times New Roman" w:cs="Times New Roman"/>
+          <w:sz w:val="24"/>
+          <w:szCs w:val="24"/>
+        </w:rPr>
+        <w:t>the relevant once</w:t>
+      </w:r>
+      <w:r>
+        <w:rPr>
+          <w:rFonts w:ascii="Times New Roman" w:hAnsi="Times New Roman" w:cs="Times New Roman"/>
+          <w:sz w:val="24"/>
+          <w:szCs w:val="24"/>
+        </w:rPr>
+        <w:t xml:space="preserve"> for all view methods.</w:t>
+      </w:r>
+      <w:r>
+        <w:rPr>
+          <w:rFonts w:ascii="Times New Roman" w:hAnsi="Times New Roman" w:cs="Times New Roman"/>
+          <w:sz w:val="24"/>
+          <w:szCs w:val="24"/>
+        </w:rPr>
+        <w:t xml:space="preserve"> These case</w:t>
+      </w:r>
+      <w:r>
+        <w:rPr>
+          <w:rFonts w:ascii="Times New Roman" w:hAnsi="Times New Roman" w:cs="Times New Roman"/>
+          <w:sz w:val="24"/>
+          <w:szCs w:val="24"/>
+        </w:rPr>
+        <w:t>s</w:t>
+      </w:r>
+      <w:r>
+        <w:rPr>
+          <w:rFonts w:ascii="Times New Roman" w:hAnsi="Times New Roman" w:cs="Times New Roman"/>
+          <w:sz w:val="24"/>
+          <w:szCs w:val="24"/>
+        </w:rPr>
+        <w:t xml:space="preserve"> cover part of the aspects that need to be tested </w:t>
+      </w:r>
+      <w:r>
+        <w:rPr>
+          <w:rFonts w:ascii="Times New Roman" w:hAnsi="Times New Roman" w:cs="Times New Roman"/>
+          <w:sz w:val="24"/>
+          <w:szCs w:val="24"/>
+        </w:rPr>
+        <w:t>for the</w:t>
+      </w:r>
+      <w:r>
+        <w:rPr>
+          <w:rFonts w:ascii="Times New Roman" w:hAnsi="Times New Roman" w:cs="Times New Roman"/>
+          <w:sz w:val="24"/>
+          <w:szCs w:val="24"/>
+        </w:rPr>
+        <w:t xml:space="preserve"> views, but not the most important</w:t>
+      </w:r>
+      <w:r>
+        <w:rPr>
+          <w:rFonts w:ascii="Times New Roman" w:hAnsi="Times New Roman" w:cs="Times New Roman"/>
+          <w:sz w:val="24"/>
+          <w:szCs w:val="24"/>
+        </w:rPr>
+        <w:t xml:space="preserve"> parts, which are often method</w:t>
+      </w:r>
+      <w:r>
+        <w:rPr>
+          <w:rFonts w:ascii="Times New Roman" w:hAnsi="Times New Roman" w:cs="Times New Roman"/>
+          <w:sz w:val="24"/>
+          <w:szCs w:val="24"/>
+        </w:rPr>
+        <w:t xml:space="preserve"> specific.</w:t>
+      </w:r>
+      <w:r>
+        <w:rPr>
+          <w:rFonts w:ascii="Times New Roman" w:hAnsi="Times New Roman" w:cs="Times New Roman"/>
+          <w:sz w:val="24"/>
+          <w:szCs w:val="24"/>
+        </w:rPr>
+        <w:t xml:space="preserve"> </w:t>
       </w:r>
     </w:p>
     <w:p>
@@ -3894,87 +4316,313 @@
           <w:sz w:val="24"/>
           <w:szCs w:val="24"/>
         </w:rPr>
-        <w:t>In C5</w:t>
-      </w:r>
-      <w:r>
-        <w:rPr>
-          <w:rFonts w:ascii="Times New Roman" w:hAnsi="Times New Roman" w:cs="Times New Roman"/>
-          <w:sz w:val="24"/>
-          <w:szCs w:val="24"/>
-        </w:rPr>
-        <w:t xml:space="preserve"> the</w:t>
-      </w:r>
-      <w:r>
-        <w:rPr>
-          <w:rFonts w:ascii="Times New Roman" w:hAnsi="Times New Roman" w:cs="Times New Roman"/>
-          <w:sz w:val="24"/>
-          <w:szCs w:val="24"/>
-        </w:rPr>
-        <w:t xml:space="preserve"> tests use hard-coded test values. A disadvantage of hard-coded values is that the tests could pass for </w:t>
-      </w:r>
-      <w:r>
-        <w:rPr>
-          <w:rFonts w:ascii="Times New Roman" w:hAnsi="Times New Roman" w:cs="Times New Roman"/>
-          <w:sz w:val="24"/>
-          <w:szCs w:val="24"/>
-        </w:rPr>
-        <w:t>the given</w:t>
-      </w:r>
-      <w:r>
-        <w:rPr>
-          <w:rFonts w:ascii="Times New Roman" w:hAnsi="Times New Roman" w:cs="Times New Roman"/>
-          <w:sz w:val="24"/>
-          <w:szCs w:val="24"/>
-        </w:rPr>
-        <w:t xml:space="preserve"> specific values, but can fail for some other.</w:t>
-      </w:r>
-      <w:r>
-        <w:rPr>
-          <w:rFonts w:ascii="Times New Roman" w:hAnsi="Times New Roman" w:cs="Times New Roman"/>
-          <w:sz w:val="24"/>
-          <w:szCs w:val="24"/>
-        </w:rPr>
-        <w:t xml:space="preserve"> I avoided using collections with fixed </w:t>
-      </w:r>
-      <w:r>
-        <w:rPr>
-          <w:rFonts w:ascii="Times New Roman" w:hAnsi="Times New Roman" w:cs="Times New Roman"/>
-          <w:sz w:val="24"/>
-          <w:szCs w:val="24"/>
-        </w:rPr>
-        <w:t>item values</w:t>
-      </w:r>
-      <w:r>
-        <w:rPr>
-          <w:rFonts w:ascii="Times New Roman" w:hAnsi="Times New Roman" w:cs="Times New Roman"/>
-          <w:sz w:val="24"/>
-          <w:szCs w:val="24"/>
-        </w:rPr>
-        <w:t>, random collections are created instead</w:t>
-      </w:r>
-      <w:r>
-        <w:rPr>
-          <w:rFonts w:ascii="Times New Roman" w:hAnsi="Times New Roman" w:cs="Times New Roman"/>
-          <w:sz w:val="24"/>
-          <w:szCs w:val="24"/>
-        </w:rPr>
-        <w:t xml:space="preserve">, but I gave fixed parameters to </w:t>
-      </w:r>
-      <w:r>
-        <w:rPr>
-          <w:rFonts w:ascii="Times New Roman" w:hAnsi="Times New Roman" w:cs="Times New Roman"/>
-          <w:sz w:val="24"/>
-          <w:szCs w:val="24"/>
-        </w:rPr>
-        <w:t xml:space="preserve">some of the </w:t>
-      </w:r>
-      <w:r>
-        <w:rPr>
-          <w:rFonts w:ascii="Times New Roman" w:hAnsi="Times New Roman" w:cs="Times New Roman"/>
-          <w:sz w:val="24"/>
-          <w:szCs w:val="24"/>
-        </w:rPr>
-        <w:t>view methods. The reason for this is</w:t>
+        <w:t xml:space="preserve">There are 8 </w:t>
+      </w:r>
+      <w:r>
+        <w:rPr>
+          <w:rFonts w:ascii="Times New Roman" w:hAnsi="Times New Roman" w:cs="Times New Roman"/>
+          <w:sz w:val="24"/>
+          <w:szCs w:val="24"/>
+        </w:rPr>
+        <w:t>(</w:t>
+      </w:r>
+      <w:r>
+        <w:rPr>
+          <w:rFonts w:ascii="Times New Roman" w:hAnsi="Times New Roman" w:cs="Times New Roman"/>
+          <w:sz w:val="24"/>
+          <w:szCs w:val="24"/>
+        </w:rPr>
+        <w:t xml:space="preserve">with </w:t>
+      </w:r>
+      <w:r>
+        <w:rPr>
+          <w:rFonts w:ascii="Times New Roman" w:hAnsi="Times New Roman" w:cs="Times New Roman"/>
+          <w:sz w:val="24"/>
+          <w:szCs w:val="24"/>
+        </w:rPr>
+        <w:t xml:space="preserve">Span!) </w:t>
+      </w:r>
+      <w:r>
+        <w:rPr>
+          <w:rFonts w:ascii="Times New Roman" w:hAnsi="Times New Roman" w:cs="Times New Roman"/>
+          <w:sz w:val="24"/>
+          <w:szCs w:val="24"/>
+        </w:rPr>
+        <w:t>methods for getting a view from a list</w:t>
+      </w:r>
+      <w:r>
+        <w:rPr>
+          <w:rFonts w:ascii="Times New Roman" w:hAnsi="Times New Roman" w:cs="Times New Roman"/>
+          <w:sz w:val="24"/>
+          <w:szCs w:val="24"/>
+        </w:rPr>
+        <w:t xml:space="preserve"> (</w:t>
+      </w:r>
+      <w:r>
+        <w:rPr>
+          <w:rFonts w:ascii="Times New Roman" w:hAnsi="Times New Roman" w:cs="Times New Roman"/>
+          <w:sz w:val="24"/>
+          <w:szCs w:val="24"/>
+        </w:rPr>
+        <w:t>no! there are 4</w:t>
+      </w:r>
+      <w:r>
+        <w:rPr>
+          <w:rFonts w:ascii="Times New Roman" w:hAnsi="Times New Roman" w:cs="Times New Roman"/>
+          <w:sz w:val="24"/>
+          <w:szCs w:val="24"/>
+        </w:rPr>
+        <w:t>)</w:t>
+      </w:r>
+      <w:r>
+        <w:rPr>
+          <w:rFonts w:ascii="Times New Roman" w:hAnsi="Times New Roman" w:cs="Times New Roman"/>
+          <w:sz w:val="24"/>
+          <w:szCs w:val="24"/>
+        </w:rPr>
+        <w:t xml:space="preserve"> </w:t>
+      </w:r>
+      <w:r>
+        <w:rPr>
+          <w:rFonts w:ascii="Times New Roman" w:hAnsi="Times New Roman" w:cs="Times New Roman"/>
+          <w:sz w:val="24"/>
+          <w:szCs w:val="24"/>
+        </w:rPr>
+        <w:t xml:space="preserve">and </w:t>
+      </w:r>
+      <w:r>
+        <w:rPr>
+          <w:rFonts w:ascii="Times New Roman" w:hAnsi="Times New Roman" w:cs="Times New Roman"/>
+          <w:sz w:val="24"/>
+          <w:szCs w:val="24"/>
+        </w:rPr>
+        <w:t>all the IList&lt;T&gt;</w:t>
+      </w:r>
+      <w:r>
+        <w:rPr>
+          <w:rFonts w:ascii="Times New Roman" w:hAnsi="Times New Roman" w:cs="Times New Roman"/>
+          <w:sz w:val="24"/>
+          <w:szCs w:val="24"/>
+        </w:rPr>
+        <w:t xml:space="preserve"> public methods that can be executed on views</w:t>
+      </w:r>
+      <w:r>
+        <w:rPr>
+          <w:rFonts w:ascii="Times New Roman" w:hAnsi="Times New Roman" w:cs="Times New Roman"/>
+          <w:sz w:val="24"/>
+          <w:szCs w:val="24"/>
+        </w:rPr>
+        <w:t>, modifying them</w:t>
+      </w:r>
+      <w:r>
+        <w:rPr>
+          <w:rFonts w:ascii="Times New Roman" w:hAnsi="Times New Roman" w:cs="Times New Roman"/>
+          <w:sz w:val="24"/>
+          <w:szCs w:val="24"/>
+        </w:rPr>
+        <w:t>. The first approach</w:t>
+      </w:r>
+      <w:r>
+        <w:rPr>
+          <w:rFonts w:ascii="Times New Roman" w:hAnsi="Times New Roman" w:cs="Times New Roman"/>
+          <w:sz w:val="24"/>
+          <w:szCs w:val="24"/>
+        </w:rPr>
+        <w:t xml:space="preserve"> in testing</w:t>
+      </w:r>
+      <w:r>
+        <w:rPr>
+          <w:rFonts w:ascii="Times New Roman" w:hAnsi="Times New Roman" w:cs="Times New Roman"/>
+          <w:sz w:val="24"/>
+          <w:szCs w:val="24"/>
+        </w:rPr>
+        <w:t xml:space="preserve"> would be to</w:t>
+      </w:r>
+      <w:r>
+        <w:rPr>
+          <w:rFonts w:ascii="Times New Roman" w:hAnsi="Times New Roman" w:cs="Times New Roman"/>
+          <w:sz w:val="24"/>
+          <w:szCs w:val="24"/>
+        </w:rPr>
+        <w:t xml:space="preserve"> create</w:t>
+      </w:r>
+      <w:r>
+        <w:rPr>
+          <w:rFonts w:ascii="Times New Roman" w:hAnsi="Times New Roman" w:cs="Times New Roman"/>
+          <w:sz w:val="24"/>
+          <w:szCs w:val="24"/>
+        </w:rPr>
+        <w:t xml:space="preserve"> view</w:t>
+      </w:r>
+      <w:r>
+        <w:rPr>
+          <w:rFonts w:ascii="Times New Roman" w:hAnsi="Times New Roman" w:cs="Times New Roman"/>
+          <w:sz w:val="24"/>
+          <w:szCs w:val="24"/>
+        </w:rPr>
+        <w:t>s, using the different view creation methods</w:t>
+      </w:r>
+      <w:r>
+        <w:rPr>
+          <w:rFonts w:ascii="Times New Roman" w:hAnsi="Times New Roman" w:cs="Times New Roman"/>
+          <w:sz w:val="24"/>
+          <w:szCs w:val="24"/>
+        </w:rPr>
+        <w:t>, and</w:t>
+      </w:r>
+      <w:r>
+        <w:rPr>
+          <w:rFonts w:ascii="Times New Roman" w:hAnsi="Times New Roman" w:cs="Times New Roman"/>
+          <w:sz w:val="24"/>
+          <w:szCs w:val="24"/>
+        </w:rPr>
+        <w:t xml:space="preserve"> for each of these views to write a test</w:t>
+      </w:r>
+      <w:r>
+        <w:rPr>
+          <w:rFonts w:ascii="Times New Roman" w:hAnsi="Times New Roman" w:cs="Times New Roman"/>
+          <w:sz w:val="24"/>
+          <w:szCs w:val="24"/>
+        </w:rPr>
+        <w:t xml:space="preserve"> </w:t>
+      </w:r>
+      <w:r>
+        <w:rPr>
+          <w:rFonts w:ascii="Times New Roman" w:hAnsi="Times New Roman" w:cs="Times New Roman"/>
+          <w:sz w:val="24"/>
+          <w:szCs w:val="24"/>
+        </w:rPr>
+        <w:t>for</w:t>
+      </w:r>
+      <w:r>
+        <w:rPr>
+          <w:rFonts w:ascii="Times New Roman" w:hAnsi="Times New Roman" w:cs="Times New Roman"/>
+          <w:sz w:val="24"/>
+          <w:szCs w:val="24"/>
+        </w:rPr>
+        <w:t xml:space="preserve"> all the</w:t>
+      </w:r>
+      <w:r>
+        <w:rPr>
+          <w:rFonts w:ascii="Times New Roman" w:hAnsi="Times New Roman" w:cs="Times New Roman"/>
+          <w:sz w:val="24"/>
+          <w:szCs w:val="24"/>
+        </w:rPr>
+        <w:t xml:space="preserve"> public</w:t>
+      </w:r>
+      <w:r>
+        <w:rPr>
+          <w:rFonts w:ascii="Times New Roman" w:hAnsi="Times New Roman" w:cs="Times New Roman"/>
+          <w:sz w:val="24"/>
+          <w:szCs w:val="24"/>
+        </w:rPr>
+        <w:t xml:space="preserve"> methods</w:t>
+      </w:r>
+      <w:r>
+        <w:rPr>
+          <w:rFonts w:ascii="Times New Roman" w:hAnsi="Times New Roman" w:cs="Times New Roman"/>
+          <w:sz w:val="24"/>
+          <w:szCs w:val="24"/>
+        </w:rPr>
+        <w:t xml:space="preserve">. The question here is what </w:t>
+      </w:r>
+      <w:r>
+        <w:rPr>
+          <w:rFonts w:ascii="Times New Roman" w:hAnsi="Times New Roman" w:cs="Times New Roman"/>
+          <w:sz w:val="24"/>
+          <w:szCs w:val="24"/>
+        </w:rPr>
+        <w:t xml:space="preserve">exactly is </w:t>
+      </w:r>
+      <w:r>
+        <w:rPr>
+          <w:rFonts w:ascii="Times New Roman" w:hAnsi="Times New Roman" w:cs="Times New Roman"/>
+          <w:sz w:val="24"/>
+          <w:szCs w:val="24"/>
+        </w:rPr>
+        <w:t xml:space="preserve">appropriate </w:t>
+      </w:r>
+      <w:r>
+        <w:rPr>
+          <w:rFonts w:ascii="Times New Roman" w:hAnsi="Times New Roman" w:cs="Times New Roman"/>
+          <w:sz w:val="24"/>
+          <w:szCs w:val="24"/>
+        </w:rPr>
+        <w:t xml:space="preserve">to assert, since each public method </w:t>
+      </w:r>
+      <w:r>
+        <w:rPr>
+          <w:rFonts w:ascii="Times New Roman" w:hAnsi="Times New Roman" w:cs="Times New Roman"/>
+          <w:sz w:val="24"/>
+          <w:szCs w:val="24"/>
+        </w:rPr>
+        <w:t>modifies</w:t>
+      </w:r>
+      <w:r>
+        <w:rPr>
+          <w:rFonts w:ascii="Times New Roman" w:hAnsi="Times New Roman" w:cs="Times New Roman"/>
+          <w:sz w:val="24"/>
+          <w:szCs w:val="24"/>
+        </w:rPr>
+        <w:t xml:space="preserve"> not only the view, but the underlying list and </w:t>
+      </w:r>
+      <w:r>
+        <w:rPr>
+          <w:rFonts w:ascii="Times New Roman" w:hAnsi="Times New Roman" w:cs="Times New Roman"/>
+          <w:sz w:val="24"/>
+          <w:szCs w:val="24"/>
+        </w:rPr>
+        <w:t xml:space="preserve">possibly </w:t>
+      </w:r>
+      <w:r>
+        <w:rPr>
+          <w:rFonts w:ascii="Times New Roman" w:hAnsi="Times New Roman" w:cs="Times New Roman"/>
+          <w:sz w:val="24"/>
+          <w:szCs w:val="24"/>
+        </w:rPr>
+        <w:t>the other views on that list. Having that in mind, the scenarios, we</w:t>
+      </w:r>
+      <w:r>
+        <w:rPr>
+          <w:rFonts w:ascii="Times New Roman" w:hAnsi="Times New Roman" w:cs="Times New Roman"/>
+          <w:sz w:val="24"/>
+          <w:szCs w:val="24"/>
+        </w:rPr>
+        <w:t xml:space="preserve"> might</w:t>
+      </w:r>
+      <w:r>
+        <w:rPr>
+          <w:rFonts w:ascii="Times New Roman" w:hAnsi="Times New Roman" w:cs="Times New Roman"/>
+          <w:sz w:val="24"/>
+          <w:szCs w:val="24"/>
+        </w:rPr>
+        <w:t xml:space="preserve"> need to test, explode. </w:t>
+      </w:r>
+      <w:r>
+        <w:rPr>
+          <w:rFonts w:ascii="Times New Roman" w:hAnsi="Times New Roman" w:cs="Times New Roman"/>
+          <w:sz w:val="24"/>
+          <w:szCs w:val="24"/>
+        </w:rPr>
+        <w:t xml:space="preserve">All the scenarios available for a list + </w:t>
+      </w:r>
+      <w:r>
+        <w:rPr>
+          <w:rFonts w:ascii="Times New Roman" w:hAnsi="Times New Roman" w:cs="Times New Roman"/>
+          <w:sz w:val="24"/>
+          <w:szCs w:val="24"/>
+        </w:rPr>
+        <w:t>extra methods</w:t>
+      </w:r>
+      <w:bookmarkStart w:id="0" w:name="_GoBack"/>
+      <w:bookmarkEnd w:id="0"/>
+      <w:r>
+        <w:rPr>
+          <w:rFonts w:ascii="Times New Roman" w:hAnsi="Times New Roman" w:cs="Times New Roman"/>
+          <w:sz w:val="24"/>
+          <w:szCs w:val="24"/>
+        </w:rPr>
+        <w:t>…</w:t>
       </w:r>
       <w:r>
         <w:rPr>
@@ -3983,46 +4631,6 @@
           <w:szCs w:val="24"/>
         </w:rPr>
         <w:t xml:space="preserve"> TODO</w:t>
-      </w:r>
-      <w:r>
-        <w:rPr>
-          <w:rFonts w:ascii="Times New Roman" w:hAnsi="Times New Roman" w:cs="Times New Roman"/>
-          <w:sz w:val="24"/>
-          <w:szCs w:val="24"/>
-        </w:rPr>
-        <w:t>.</w:t>
-      </w:r>
-      <w:r>
-        <w:rPr>
-          <w:rFonts w:ascii="Times New Roman" w:hAnsi="Times New Roman" w:cs="Times New Roman"/>
-          <w:sz w:val="24"/>
-          <w:szCs w:val="24"/>
-        </w:rPr>
-        <w:t xml:space="preserve"> Intentionally avoid overlapping of view</w:t>
-      </w:r>
-      <w:r>
-        <w:rPr>
-          <w:rFonts w:ascii="Times New Roman" w:hAnsi="Times New Roman" w:cs="Times New Roman"/>
-          <w:sz w:val="24"/>
-          <w:szCs w:val="24"/>
-        </w:rPr>
-        <w:t>s</w:t>
-      </w:r>
-      <w:r>
-        <w:rPr>
-          <w:rFonts w:ascii="Times New Roman" w:hAnsi="Times New Roman" w:cs="Times New Roman"/>
-          <w:sz w:val="24"/>
-          <w:szCs w:val="24"/>
-        </w:rPr>
-        <w:t xml:space="preserve"> TODO</w:t>
-      </w:r>
-      <w:r>
-        <w:rPr>
-          <w:rFonts w:ascii="Times New Roman" w:hAnsi="Times New Roman" w:cs="Times New Roman"/>
-          <w:sz w:val="24"/>
-          <w:szCs w:val="24"/>
-        </w:rPr>
-        <w:t xml:space="preserve"> </w:t>
       </w:r>
     </w:p>
     <w:p>
@@ -4040,31 +4648,55 @@
           <w:sz w:val="24"/>
           <w:szCs w:val="24"/>
         </w:rPr>
-        <w:t xml:space="preserve">Scenarios – different scenarios must be considered. </w:t>
-      </w:r>
-      <w:r>
-        <w:rPr>
-          <w:rFonts w:ascii="Times New Roman" w:hAnsi="Times New Roman" w:cs="Times New Roman"/>
-          <w:sz w:val="24"/>
-          <w:szCs w:val="24"/>
-        </w:rPr>
-        <w:t>Firstly, t</w:t>
-      </w:r>
-      <w:r>
-        <w:rPr>
-          <w:rFonts w:ascii="Times New Roman" w:hAnsi="Times New Roman" w:cs="Times New Roman"/>
-          <w:sz w:val="24"/>
-          <w:szCs w:val="24"/>
-        </w:rPr>
-        <w:t>here are</w:t>
-      </w:r>
-      <w:r>
-        <w:rPr>
-          <w:rFonts w:ascii="Times New Roman" w:hAnsi="Times New Roman" w:cs="Times New Roman"/>
-          <w:sz w:val="24"/>
-          <w:szCs w:val="24"/>
-        </w:rPr>
-        <w:t xml:space="preserve"> 7 methods creating views</w:t>
+        <w:t>The second approach</w:t>
+      </w:r>
+      <w:r>
+        <w:rPr>
+          <w:rFonts w:ascii="Times New Roman" w:hAnsi="Times New Roman" w:cs="Times New Roman"/>
+          <w:sz w:val="24"/>
+          <w:szCs w:val="24"/>
+        </w:rPr>
+        <w:t xml:space="preserve"> would be to </w:t>
+      </w:r>
+      <w:r>
+        <w:rPr>
+          <w:rFonts w:ascii="Times New Roman" w:hAnsi="Times New Roman" w:cs="Times New Roman"/>
+          <w:sz w:val="24"/>
+          <w:szCs w:val="24"/>
+        </w:rPr>
+        <w:t xml:space="preserve">test how </w:t>
+      </w:r>
+      <w:r>
+        <w:rPr>
+          <w:rFonts w:ascii="Times New Roman" w:hAnsi="Times New Roman" w:cs="Times New Roman"/>
+          <w:sz w:val="24"/>
+          <w:szCs w:val="24"/>
+        </w:rPr>
+        <w:t>one</w:t>
+      </w:r>
+      <w:r>
+        <w:rPr>
+          <w:rFonts w:ascii="Times New Roman" w:hAnsi="Times New Roman" w:cs="Times New Roman"/>
+          <w:sz w:val="24"/>
+          <w:szCs w:val="24"/>
+        </w:rPr>
+        <w:t xml:space="preserve"> operation on a </w:t>
+      </w:r>
+      <w:r>
+        <w:rPr>
+          <w:rFonts w:ascii="Times New Roman" w:hAnsi="Times New Roman" w:cs="Times New Roman"/>
+          <w:sz w:val="24"/>
+          <w:szCs w:val="24"/>
+        </w:rPr>
+        <w:t xml:space="preserve">random </w:t>
+      </w:r>
+      <w:r>
+        <w:rPr>
+          <w:rFonts w:ascii="Times New Roman" w:hAnsi="Times New Roman" w:cs="Times New Roman"/>
+          <w:sz w:val="24"/>
+          <w:szCs w:val="24"/>
+        </w:rPr>
+        <w:t>view affects</w:t>
       </w:r>
       <w:r>
         <w:rPr>
@@ -4080,39 +4712,741 @@
           <w:sz w:val="24"/>
           <w:szCs w:val="24"/>
         </w:rPr>
-        <w:t>…</w:t>
-      </w:r>
-      <w:r>
-        <w:rPr>
-          <w:rFonts w:ascii="Times New Roman" w:hAnsi="Times New Roman" w:cs="Times New Roman"/>
-          <w:sz w:val="24"/>
-          <w:szCs w:val="24"/>
-        </w:rPr>
-        <w:t>, 50 public methods.</w:t>
-      </w:r>
-      <w:r>
-        <w:rPr>
-          <w:rFonts w:ascii="Times New Roman" w:hAnsi="Times New Roman" w:cs="Times New Roman"/>
-          <w:sz w:val="24"/>
-          <w:szCs w:val="24"/>
-        </w:rPr>
-        <w:t xml:space="preserve"> Look the picture.</w:t>
-      </w:r>
-      <w:r>
-        <w:rPr>
-          <w:rFonts w:ascii="Times New Roman" w:hAnsi="Times New Roman" w:cs="Times New Roman"/>
-          <w:sz w:val="24"/>
-          <w:szCs w:val="24"/>
-        </w:rPr>
-        <w:t xml:space="preserve"> This</w:t>
-      </w:r>
-      <w:r>
-        <w:rPr>
-          <w:rFonts w:ascii="Times New Roman" w:hAnsi="Times New Roman" w:cs="Times New Roman"/>
-          <w:sz w:val="24"/>
-          <w:szCs w:val="24"/>
-        </w:rPr>
-        <w:t xml:space="preserve"> goes far away.</w:t>
+        <w:t xml:space="preserve">views </w:t>
+      </w:r>
+      <w:r>
+        <w:rPr>
+          <w:rFonts w:ascii="Times New Roman" w:hAnsi="Times New Roman" w:cs="Times New Roman"/>
+          <w:sz w:val="24"/>
+          <w:szCs w:val="24"/>
+        </w:rPr>
+        <w:t>in</w:t>
+      </w:r>
+      <w:r>
+        <w:rPr>
+          <w:rFonts w:ascii="Times New Roman" w:hAnsi="Times New Roman" w:cs="Times New Roman"/>
+          <w:sz w:val="24"/>
+          <w:szCs w:val="24"/>
+        </w:rPr>
+        <w:t xml:space="preserve"> the</w:t>
+      </w:r>
+      <w:r>
+        <w:rPr>
+          <w:rFonts w:ascii="Times New Roman" w:hAnsi="Times New Roman" w:cs="Times New Roman"/>
+          <w:sz w:val="24"/>
+          <w:szCs w:val="24"/>
+        </w:rPr>
+        <w:t xml:space="preserve"> corner cases</w:t>
+      </w:r>
+      <w:r>
+        <w:rPr>
+          <w:rFonts w:ascii="Times New Roman" w:hAnsi="Times New Roman" w:cs="Times New Roman"/>
+          <w:sz w:val="24"/>
+          <w:szCs w:val="24"/>
+        </w:rPr>
+        <w:t xml:space="preserve"> (i.e. </w:t>
+      </w:r>
+      <w:r>
+        <w:rPr>
+          <w:rFonts w:ascii="Times New Roman" w:hAnsi="Times New Roman" w:cs="Times New Roman"/>
+          <w:sz w:val="24"/>
+          <w:szCs w:val="24"/>
+        </w:rPr>
+        <w:t xml:space="preserve">a </w:t>
+      </w:r>
+      <w:r>
+        <w:rPr>
+          <w:rFonts w:ascii="Times New Roman" w:hAnsi="Times New Roman" w:cs="Times New Roman"/>
+          <w:sz w:val="24"/>
+          <w:szCs w:val="24"/>
+        </w:rPr>
+        <w:t xml:space="preserve">view in the beginning and </w:t>
+      </w:r>
+      <w:r>
+        <w:rPr>
+          <w:rFonts w:ascii="Times New Roman" w:hAnsi="Times New Roman" w:cs="Times New Roman"/>
+          <w:sz w:val="24"/>
+          <w:szCs w:val="24"/>
+        </w:rPr>
+        <w:t>at the end of a list).</w:t>
+      </w:r>
+      <w:r>
+        <w:rPr>
+          <w:rFonts w:ascii="Times New Roman" w:hAnsi="Times New Roman" w:cs="Times New Roman"/>
+          <w:sz w:val="24"/>
+          <w:szCs w:val="24"/>
+        </w:rPr>
+        <w:t xml:space="preserve"> </w:t>
+      </w:r>
+      <w:r>
+        <w:rPr>
+          <w:rFonts w:ascii="Times New Roman" w:hAnsi="Times New Roman" w:cs="Times New Roman"/>
+          <w:sz w:val="24"/>
+          <w:szCs w:val="24"/>
+        </w:rPr>
+        <w:t>Then w</w:t>
+      </w:r>
+      <w:r>
+        <w:rPr>
+          <w:rFonts w:ascii="Times New Roman" w:hAnsi="Times New Roman" w:cs="Times New Roman"/>
+          <w:sz w:val="24"/>
+          <w:szCs w:val="24"/>
+        </w:rPr>
+        <w:t>e can assume that</w:t>
+      </w:r>
+      <w:r>
+        <w:rPr>
+          <w:rFonts w:ascii="Times New Roman" w:hAnsi="Times New Roman" w:cs="Times New Roman"/>
+          <w:sz w:val="24"/>
+          <w:szCs w:val="24"/>
+        </w:rPr>
+        <w:t xml:space="preserve"> if</w:t>
+      </w:r>
+      <w:r>
+        <w:rPr>
+          <w:rFonts w:ascii="Times New Roman" w:hAnsi="Times New Roman" w:cs="Times New Roman"/>
+          <w:sz w:val="24"/>
+          <w:szCs w:val="24"/>
+        </w:rPr>
+        <w:t xml:space="preserve"> </w:t>
+      </w:r>
+      <w:r>
+        <w:rPr>
+          <w:rFonts w:ascii="Times New Roman" w:hAnsi="Times New Roman" w:cs="Times New Roman"/>
+          <w:sz w:val="24"/>
+          <w:szCs w:val="24"/>
+        </w:rPr>
+        <w:t>the views in the corner case are changed accordingly, then this would be</w:t>
+      </w:r>
+      <w:r>
+        <w:rPr>
+          <w:rFonts w:ascii="Times New Roman" w:hAnsi="Times New Roman" w:cs="Times New Roman"/>
+          <w:sz w:val="24"/>
+          <w:szCs w:val="24"/>
+        </w:rPr>
+        <w:t xml:space="preserve"> al</w:t>
+      </w:r>
+      <w:r>
+        <w:rPr>
+          <w:rFonts w:ascii="Times New Roman" w:hAnsi="Times New Roman" w:cs="Times New Roman"/>
+          <w:sz w:val="24"/>
+          <w:szCs w:val="24"/>
+        </w:rPr>
+        <w:t>s</w:t>
+      </w:r>
+      <w:r>
+        <w:rPr>
+          <w:rFonts w:ascii="Times New Roman" w:hAnsi="Times New Roman" w:cs="Times New Roman"/>
+          <w:sz w:val="24"/>
+          <w:szCs w:val="24"/>
+        </w:rPr>
+        <w:t>o</w:t>
+      </w:r>
+      <w:r>
+        <w:rPr>
+          <w:rFonts w:ascii="Times New Roman" w:hAnsi="Times New Roman" w:cs="Times New Roman"/>
+          <w:sz w:val="24"/>
+          <w:szCs w:val="24"/>
+        </w:rPr>
+        <w:t xml:space="preserve"> true for the other view cases</w:t>
+      </w:r>
+      <w:r>
+        <w:rPr>
+          <w:rFonts w:ascii="Times New Roman" w:hAnsi="Times New Roman" w:cs="Times New Roman"/>
+          <w:sz w:val="24"/>
+          <w:szCs w:val="24"/>
+        </w:rPr>
+        <w:t>.</w:t>
+      </w:r>
+      <w:r>
+        <w:rPr>
+          <w:rFonts w:ascii="Times New Roman" w:hAnsi="Times New Roman" w:cs="Times New Roman"/>
+          <w:sz w:val="24"/>
+          <w:szCs w:val="24"/>
+        </w:rPr>
+        <w:t xml:space="preserve"> Following this idea, </w:t>
+      </w:r>
+      <w:r>
+        <w:rPr>
+          <w:rFonts w:ascii="Times New Roman" w:hAnsi="Times New Roman" w:cs="Times New Roman"/>
+          <w:sz w:val="24"/>
+          <w:szCs w:val="24"/>
+        </w:rPr>
+        <w:t xml:space="preserve">I decided to implement the </w:t>
+      </w:r>
+      <w:r>
+        <w:rPr>
+          <w:rFonts w:ascii="Times New Roman" w:hAnsi="Times New Roman" w:cs="Times New Roman"/>
+          <w:sz w:val="24"/>
+          <w:szCs w:val="24"/>
+        </w:rPr>
+        <w:t>subsequent</w:t>
+      </w:r>
+      <w:r>
+        <w:rPr>
+          <w:rFonts w:ascii="Times New Roman" w:hAnsi="Times New Roman" w:cs="Times New Roman"/>
+          <w:sz w:val="24"/>
+          <w:szCs w:val="24"/>
+        </w:rPr>
+        <w:t xml:space="preserve"> approach: </w:t>
+      </w:r>
+      <w:r>
+        <w:rPr>
+          <w:rFonts w:ascii="Times New Roman" w:hAnsi="Times New Roman" w:cs="Times New Roman"/>
+          <w:sz w:val="24"/>
+          <w:szCs w:val="24"/>
+        </w:rPr>
+        <w:t>I consider</w:t>
+      </w:r>
+      <w:r>
+        <w:rPr>
+          <w:rFonts w:ascii="Times New Roman" w:hAnsi="Times New Roman" w:cs="Times New Roman"/>
+          <w:sz w:val="24"/>
+          <w:szCs w:val="24"/>
+        </w:rPr>
+        <w:t xml:space="preserve"> </w:t>
+      </w:r>
+      <w:r>
+        <w:rPr>
+          <w:rFonts w:ascii="Times New Roman" w:hAnsi="Times New Roman" w:cs="Times New Roman"/>
+          <w:sz w:val="24"/>
+          <w:szCs w:val="24"/>
+        </w:rPr>
+        <w:t xml:space="preserve">3 </w:t>
+      </w:r>
+      <w:r>
+        <w:rPr>
+          <w:rFonts w:ascii="Times New Roman" w:hAnsi="Times New Roman" w:cs="Times New Roman"/>
+          <w:sz w:val="24"/>
+          <w:szCs w:val="24"/>
+        </w:rPr>
+        <w:t>different</w:t>
+      </w:r>
+      <w:r>
+        <w:rPr>
+          <w:rFonts w:ascii="Times New Roman" w:hAnsi="Times New Roman" w:cs="Times New Roman"/>
+          <w:sz w:val="24"/>
+          <w:szCs w:val="24"/>
+        </w:rPr>
+        <w:t xml:space="preserve"> view types</w:t>
+      </w:r>
+      <w:r>
+        <w:rPr>
+          <w:rFonts w:ascii="Times New Roman" w:hAnsi="Times New Roman" w:cs="Times New Roman"/>
+          <w:sz w:val="24"/>
+          <w:szCs w:val="24"/>
+        </w:rPr>
+        <w:t xml:space="preserve"> </w:t>
+      </w:r>
+      <w:r>
+        <w:rPr>
+          <w:rFonts w:ascii="Times New Roman" w:hAnsi="Times New Roman" w:cs="Times New Roman"/>
+          <w:sz w:val="24"/>
+          <w:szCs w:val="24"/>
+        </w:rPr>
+        <w:t>(zero-item view, one-item view and n-item view)</w:t>
+      </w:r>
+      <w:r>
+        <w:rPr>
+          <w:rFonts w:ascii="Times New Roman" w:hAnsi="Times New Roman" w:cs="Times New Roman"/>
+          <w:sz w:val="24"/>
+          <w:szCs w:val="24"/>
+        </w:rPr>
+        <w:t xml:space="preserve"> in three different positions</w:t>
+      </w:r>
+      <w:r>
+        <w:rPr>
+          <w:rFonts w:ascii="Times New Roman" w:hAnsi="Times New Roman" w:cs="Times New Roman"/>
+          <w:sz w:val="24"/>
+          <w:szCs w:val="24"/>
+        </w:rPr>
+        <w:t xml:space="preserve"> in the beginning, in the middle and at the end</w:t>
+      </w:r>
+      <w:r>
+        <w:rPr>
+          <w:rFonts w:ascii="Times New Roman" w:hAnsi="Times New Roman" w:cs="Times New Roman"/>
+          <w:sz w:val="24"/>
+          <w:szCs w:val="24"/>
+        </w:rPr>
+        <w:t xml:space="preserve"> of a list,</w:t>
+      </w:r>
+      <w:r>
+        <w:rPr>
+          <w:rFonts w:ascii="Times New Roman" w:hAnsi="Times New Roman" w:cs="Times New Roman"/>
+          <w:sz w:val="24"/>
+          <w:szCs w:val="24"/>
+        </w:rPr>
+        <w:t xml:space="preserve"> see TODO picture.</w:t>
+      </w:r>
+      <w:r>
+        <w:rPr>
+          <w:rFonts w:ascii="Times New Roman" w:hAnsi="Times New Roman" w:cs="Times New Roman"/>
+          <w:sz w:val="24"/>
+          <w:szCs w:val="24"/>
+        </w:rPr>
+        <w:t xml:space="preserve"> They</w:t>
+      </w:r>
+      <w:r>
+        <w:rPr>
+          <w:rFonts w:ascii="Times New Roman" w:hAnsi="Times New Roman" w:cs="Times New Roman"/>
+          <w:sz w:val="24"/>
+          <w:szCs w:val="24"/>
+        </w:rPr>
+        <w:t xml:space="preserve"> </w:t>
+      </w:r>
+      <w:r>
+        <w:rPr>
+          <w:rFonts w:ascii="Times New Roman" w:hAnsi="Times New Roman" w:cs="Times New Roman"/>
+          <w:sz w:val="24"/>
+          <w:szCs w:val="24"/>
+        </w:rPr>
+        <w:t>form nine</w:t>
+      </w:r>
+      <w:r>
+        <w:rPr>
+          <w:rFonts w:ascii="Times New Roman" w:hAnsi="Times New Roman" w:cs="Times New Roman"/>
+          <w:sz w:val="24"/>
+          <w:szCs w:val="24"/>
+        </w:rPr>
+        <w:t xml:space="preserve"> </w:t>
+      </w:r>
+      <w:r>
+        <w:rPr>
+          <w:rFonts w:ascii="Times New Roman" w:hAnsi="Times New Roman" w:cs="Times New Roman"/>
+          <w:sz w:val="24"/>
+          <w:szCs w:val="24"/>
+        </w:rPr>
+        <w:t>different scenarios.</w:t>
+      </w:r>
+      <w:r>
+        <w:rPr>
+          <w:rFonts w:ascii="Times New Roman" w:hAnsi="Times New Roman" w:cs="Times New Roman"/>
+          <w:sz w:val="24"/>
+          <w:szCs w:val="24"/>
+        </w:rPr>
+        <w:t xml:space="preserve"> </w:t>
+      </w:r>
+      <w:r>
+        <w:rPr>
+          <w:rFonts w:ascii="Times New Roman" w:hAnsi="Times New Roman" w:cs="Times New Roman"/>
+          <w:sz w:val="24"/>
+          <w:szCs w:val="24"/>
+        </w:rPr>
+        <w:t>First</w:t>
+      </w:r>
+      <w:r>
+        <w:rPr>
+          <w:rFonts w:ascii="Times New Roman" w:hAnsi="Times New Roman" w:cs="Times New Roman"/>
+          <w:sz w:val="24"/>
+          <w:szCs w:val="24"/>
+        </w:rPr>
+        <w:t>,</w:t>
+      </w:r>
+      <w:r>
+        <w:rPr>
+          <w:rFonts w:ascii="Times New Roman" w:hAnsi="Times New Roman" w:cs="Times New Roman"/>
+          <w:sz w:val="24"/>
+          <w:szCs w:val="24"/>
+        </w:rPr>
+        <w:t xml:space="preserve"> </w:t>
+      </w:r>
+      <w:r>
+        <w:rPr>
+          <w:rFonts w:ascii="Times New Roman" w:hAnsi="Times New Roman" w:cs="Times New Roman"/>
+          <w:sz w:val="24"/>
+          <w:szCs w:val="24"/>
+        </w:rPr>
+        <w:t>I</w:t>
+      </w:r>
+      <w:r>
+        <w:rPr>
+          <w:rFonts w:ascii="Times New Roman" w:hAnsi="Times New Roman" w:cs="Times New Roman"/>
+          <w:sz w:val="24"/>
+          <w:szCs w:val="24"/>
+        </w:rPr>
+        <w:t xml:space="preserve"> take </w:t>
+      </w:r>
+      <w:r>
+        <w:rPr>
+          <w:rFonts w:ascii="Times New Roman" w:hAnsi="Times New Roman" w:cs="Times New Roman"/>
+          <w:sz w:val="24"/>
+          <w:szCs w:val="24"/>
+        </w:rPr>
+        <w:t>one of the scen</w:t>
+      </w:r>
+      <w:r>
+        <w:rPr>
+          <w:rFonts w:ascii="Times New Roman" w:hAnsi="Times New Roman" w:cs="Times New Roman"/>
+          <w:sz w:val="24"/>
+          <w:szCs w:val="24"/>
+        </w:rPr>
+        <w:t>a</w:t>
+      </w:r>
+      <w:r>
+        <w:rPr>
+          <w:rFonts w:ascii="Times New Roman" w:hAnsi="Times New Roman" w:cs="Times New Roman"/>
+          <w:sz w:val="24"/>
+          <w:szCs w:val="24"/>
+        </w:rPr>
+        <w:t>rio</w:t>
+      </w:r>
+      <w:r>
+        <w:rPr>
+          <w:rFonts w:ascii="Times New Roman" w:hAnsi="Times New Roman" w:cs="Times New Roman"/>
+          <w:sz w:val="24"/>
+          <w:szCs w:val="24"/>
+        </w:rPr>
+        <w:t>s</w:t>
+      </w:r>
+      <w:r>
+        <w:rPr>
+          <w:rFonts w:ascii="Times New Roman" w:hAnsi="Times New Roman" w:cs="Times New Roman"/>
+          <w:sz w:val="24"/>
+          <w:szCs w:val="24"/>
+        </w:rPr>
+        <w:t xml:space="preserve">, </w:t>
+      </w:r>
+      <w:r>
+        <w:rPr>
+          <w:rFonts w:ascii="Times New Roman" w:hAnsi="Times New Roman" w:cs="Times New Roman"/>
+          <w:sz w:val="24"/>
+          <w:szCs w:val="24"/>
+        </w:rPr>
+        <w:t>for</w:t>
+      </w:r>
+      <w:r>
+        <w:rPr>
+          <w:rFonts w:ascii="Times New Roman" w:hAnsi="Times New Roman" w:cs="Times New Roman"/>
+          <w:sz w:val="24"/>
+          <w:szCs w:val="24"/>
+        </w:rPr>
+        <w:t xml:space="preserve"> </w:t>
+      </w:r>
+      <w:r>
+        <w:rPr>
+          <w:rFonts w:ascii="Times New Roman" w:hAnsi="Times New Roman" w:cs="Times New Roman"/>
+          <w:sz w:val="24"/>
+          <w:szCs w:val="24"/>
+        </w:rPr>
+        <w:t>example</w:t>
+      </w:r>
+      <w:r>
+        <w:rPr>
+          <w:rFonts w:ascii="Times New Roman" w:hAnsi="Times New Roman" w:cs="Times New Roman"/>
+          <w:sz w:val="24"/>
+          <w:szCs w:val="24"/>
+        </w:rPr>
+        <w:t xml:space="preserve"> a</w:t>
+      </w:r>
+      <w:r>
+        <w:rPr>
+          <w:rFonts w:ascii="Times New Roman" w:hAnsi="Times New Roman" w:cs="Times New Roman"/>
+          <w:sz w:val="24"/>
+          <w:szCs w:val="24"/>
+        </w:rPr>
+        <w:t xml:space="preserve"> n-item view in the middle</w:t>
+      </w:r>
+      <w:r>
+        <w:rPr>
+          <w:rFonts w:ascii="Times New Roman" w:hAnsi="Times New Roman" w:cs="Times New Roman"/>
+          <w:sz w:val="24"/>
+          <w:szCs w:val="24"/>
+        </w:rPr>
+        <w:t>,</w:t>
+      </w:r>
+      <w:r>
+        <w:rPr>
+          <w:rFonts w:ascii="Times New Roman" w:hAnsi="Times New Roman" w:cs="Times New Roman"/>
+          <w:sz w:val="24"/>
+          <w:szCs w:val="24"/>
+        </w:rPr>
+        <w:t xml:space="preserve"> </w:t>
+      </w:r>
+      <w:r>
+        <w:rPr>
+          <w:rFonts w:ascii="Times New Roman" w:hAnsi="Times New Roman" w:cs="Times New Roman"/>
+          <w:sz w:val="24"/>
+          <w:szCs w:val="24"/>
+        </w:rPr>
+        <w:t>and</w:t>
+      </w:r>
+      <w:r>
+        <w:rPr>
+          <w:rFonts w:ascii="Times New Roman" w:hAnsi="Times New Roman" w:cs="Times New Roman"/>
+          <w:sz w:val="24"/>
+          <w:szCs w:val="24"/>
+        </w:rPr>
+        <w:t xml:space="preserve"> create</w:t>
+      </w:r>
+      <w:r>
+        <w:rPr>
+          <w:rFonts w:ascii="Times New Roman" w:hAnsi="Times New Roman" w:cs="Times New Roman"/>
+          <w:sz w:val="24"/>
+          <w:szCs w:val="24"/>
+        </w:rPr>
+        <w:t xml:space="preserve"> a list of</w:t>
+      </w:r>
+      <w:r>
+        <w:rPr>
+          <w:rFonts w:ascii="Times New Roman" w:hAnsi="Times New Roman" w:cs="Times New Roman"/>
+          <w:sz w:val="24"/>
+          <w:szCs w:val="24"/>
+        </w:rPr>
+        <w:t xml:space="preserve"> view</w:t>
+      </w:r>
+      <w:r>
+        <w:rPr>
+          <w:rFonts w:ascii="Times New Roman" w:hAnsi="Times New Roman" w:cs="Times New Roman"/>
+          <w:sz w:val="24"/>
+          <w:szCs w:val="24"/>
+        </w:rPr>
+        <w:t>s</w:t>
+      </w:r>
+      <w:r>
+        <w:rPr>
+          <w:rFonts w:ascii="Times New Roman" w:hAnsi="Times New Roman" w:cs="Times New Roman"/>
+          <w:sz w:val="24"/>
+          <w:szCs w:val="24"/>
+        </w:rPr>
+        <w:t>, u</w:t>
+      </w:r>
+      <w:r>
+        <w:rPr>
+          <w:rFonts w:ascii="Times New Roman" w:hAnsi="Times New Roman" w:cs="Times New Roman"/>
+          <w:sz w:val="24"/>
+          <w:szCs w:val="24"/>
+        </w:rPr>
+        <w:t>sing all the possible view creation methods</w:t>
+      </w:r>
+      <w:r>
+        <w:rPr>
+          <w:rFonts w:ascii="Times New Roman" w:hAnsi="Times New Roman" w:cs="Times New Roman"/>
+          <w:sz w:val="24"/>
+          <w:szCs w:val="24"/>
+        </w:rPr>
+        <w:t xml:space="preserve"> (View, </w:t>
+      </w:r>
+      <w:proofErr w:type="spellStart"/>
+      <w:r>
+        <w:rPr>
+          <w:rFonts w:ascii="Times New Roman" w:hAnsi="Times New Roman" w:cs="Times New Roman"/>
+          <w:sz w:val="24"/>
+          <w:szCs w:val="24"/>
+        </w:rPr>
+        <w:t>ViewOf</w:t>
+      </w:r>
+      <w:proofErr w:type="spellEnd"/>
+      <w:r>
+        <w:rPr>
+          <w:rFonts w:ascii="Times New Roman" w:hAnsi="Times New Roman" w:cs="Times New Roman"/>
+          <w:sz w:val="24"/>
+          <w:szCs w:val="24"/>
+        </w:rPr>
+        <w:t xml:space="preserve"> etc.)</w:t>
+      </w:r>
+      <w:r>
+        <w:rPr>
+          <w:rFonts w:ascii="Times New Roman" w:hAnsi="Times New Roman" w:cs="Times New Roman"/>
+          <w:sz w:val="24"/>
+          <w:szCs w:val="24"/>
+        </w:rPr>
+        <w:t xml:space="preserve">, </w:t>
+      </w:r>
+      <w:r>
+        <w:rPr>
+          <w:rFonts w:ascii="Times New Roman" w:hAnsi="Times New Roman" w:cs="Times New Roman"/>
+          <w:sz w:val="24"/>
+          <w:szCs w:val="24"/>
+        </w:rPr>
+        <w:t>see the code TODO</w:t>
+      </w:r>
+      <w:r>
+        <w:rPr>
+          <w:rFonts w:ascii="Times New Roman" w:hAnsi="Times New Roman" w:cs="Times New Roman"/>
+          <w:sz w:val="24"/>
+          <w:szCs w:val="24"/>
+        </w:rPr>
+        <w:t>.</w:t>
+      </w:r>
+      <w:r>
+        <w:rPr>
+          <w:rFonts w:ascii="Times New Roman" w:hAnsi="Times New Roman" w:cs="Times New Roman"/>
+          <w:sz w:val="24"/>
+          <w:szCs w:val="24"/>
+        </w:rPr>
+        <w:t xml:space="preserve"> </w:t>
+      </w:r>
+      <w:r>
+        <w:rPr>
+          <w:rFonts w:ascii="Times New Roman" w:hAnsi="Times New Roman" w:cs="Times New Roman"/>
+          <w:sz w:val="24"/>
+          <w:szCs w:val="24"/>
+        </w:rPr>
+        <w:t>Then</w:t>
+      </w:r>
+      <w:r>
+        <w:rPr>
+          <w:rFonts w:ascii="Times New Roman" w:hAnsi="Times New Roman" w:cs="Times New Roman"/>
+          <w:sz w:val="24"/>
+          <w:szCs w:val="24"/>
+        </w:rPr>
+        <w:t xml:space="preserve"> I call the public method, that I test, </w:t>
+      </w:r>
+      <w:r>
+        <w:rPr>
+          <w:rFonts w:ascii="Times New Roman" w:hAnsi="Times New Roman" w:cs="Times New Roman"/>
+          <w:sz w:val="24"/>
+          <w:szCs w:val="24"/>
+        </w:rPr>
+        <w:t>on</w:t>
+      </w:r>
+      <w:r>
+        <w:rPr>
+          <w:rFonts w:ascii="Times New Roman" w:hAnsi="Times New Roman" w:cs="Times New Roman"/>
+          <w:sz w:val="24"/>
+          <w:szCs w:val="24"/>
+        </w:rPr>
+        <w:t xml:space="preserve"> </w:t>
+      </w:r>
+      <w:r>
+        <w:rPr>
+          <w:rFonts w:ascii="Times New Roman" w:hAnsi="Times New Roman" w:cs="Times New Roman"/>
+          <w:sz w:val="24"/>
+          <w:szCs w:val="24"/>
+        </w:rPr>
+        <w:t>a</w:t>
+      </w:r>
+      <w:r>
+        <w:rPr>
+          <w:rFonts w:ascii="Times New Roman" w:hAnsi="Times New Roman" w:cs="Times New Roman"/>
+          <w:sz w:val="24"/>
+          <w:szCs w:val="24"/>
+        </w:rPr>
+        <w:t xml:space="preserve"> view in the list </w:t>
+      </w:r>
+      <w:r>
+        <w:rPr>
+          <w:rFonts w:ascii="Times New Roman" w:hAnsi="Times New Roman" w:cs="Times New Roman"/>
+          <w:sz w:val="24"/>
+          <w:szCs w:val="24"/>
+        </w:rPr>
+        <w:t>and assert</w:t>
+      </w:r>
+      <w:r>
+        <w:rPr>
+          <w:rFonts w:ascii="Times New Roman" w:hAnsi="Times New Roman" w:cs="Times New Roman"/>
+          <w:sz w:val="24"/>
+          <w:szCs w:val="24"/>
+        </w:rPr>
+        <w:t xml:space="preserve"> that</w:t>
+      </w:r>
+      <w:r>
+        <w:rPr>
+          <w:rFonts w:ascii="Times New Roman" w:hAnsi="Times New Roman" w:cs="Times New Roman"/>
+          <w:sz w:val="24"/>
+          <w:szCs w:val="24"/>
+        </w:rPr>
+        <w:t xml:space="preserve"> the </w:t>
+      </w:r>
+      <w:r>
+        <w:rPr>
+          <w:rFonts w:ascii="Times New Roman" w:hAnsi="Times New Roman" w:cs="Times New Roman"/>
+          <w:sz w:val="24"/>
+          <w:szCs w:val="24"/>
+        </w:rPr>
+        <w:t xml:space="preserve">auxiliary </w:t>
+      </w:r>
+      <w:r>
+        <w:rPr>
+          <w:rFonts w:ascii="Times New Roman" w:hAnsi="Times New Roman" w:cs="Times New Roman"/>
+          <w:sz w:val="24"/>
+          <w:szCs w:val="24"/>
+        </w:rPr>
+        <w:t xml:space="preserve">views’ offset </w:t>
+      </w:r>
+      <w:r>
+        <w:rPr>
+          <w:rFonts w:ascii="Times New Roman" w:hAnsi="Times New Roman" w:cs="Times New Roman"/>
+          <w:sz w:val="24"/>
+          <w:szCs w:val="24"/>
+        </w:rPr>
+        <w:t>has changed or not</w:t>
+      </w:r>
+      <w:r>
+        <w:rPr>
+          <w:rFonts w:ascii="Times New Roman" w:hAnsi="Times New Roman" w:cs="Times New Roman"/>
+          <w:sz w:val="24"/>
+          <w:szCs w:val="24"/>
+        </w:rPr>
+        <w:t>, also the reference equality of the view items with the list item.</w:t>
+      </w:r>
+      <w:r>
+        <w:rPr>
+          <w:rFonts w:ascii="Times New Roman" w:hAnsi="Times New Roman" w:cs="Times New Roman"/>
+          <w:sz w:val="24"/>
+          <w:szCs w:val="24"/>
+        </w:rPr>
+        <w:t xml:space="preserve"> </w:t>
+      </w:r>
+      <w:r>
+        <w:rPr>
+          <w:rFonts w:ascii="Times New Roman" w:hAnsi="Times New Roman" w:cs="Times New Roman"/>
+          <w:sz w:val="24"/>
+          <w:szCs w:val="24"/>
+        </w:rPr>
+        <w:t xml:space="preserve">This is repeated for the rest of the views. </w:t>
+      </w:r>
+      <w:r>
+        <w:rPr>
+          <w:rFonts w:ascii="Times New Roman" w:hAnsi="Times New Roman" w:cs="Times New Roman"/>
+          <w:sz w:val="24"/>
+          <w:szCs w:val="24"/>
+        </w:rPr>
+        <w:t xml:space="preserve">I will assert only the </w:t>
+      </w:r>
+      <w:proofErr w:type="spellStart"/>
+      <w:proofErr w:type="gramStart"/>
+      <w:r>
+        <w:rPr>
+          <w:rFonts w:ascii="Times New Roman" w:hAnsi="Times New Roman" w:cs="Times New Roman"/>
+          <w:sz w:val="24"/>
+          <w:szCs w:val="24"/>
+        </w:rPr>
+        <w:t>view.</w:t>
+      </w:r>
+      <w:r>
+        <w:rPr>
+          <w:rFonts w:ascii="Times New Roman" w:hAnsi="Times New Roman" w:cs="Times New Roman"/>
+          <w:sz w:val="24"/>
+          <w:szCs w:val="24"/>
+        </w:rPr>
+        <w:t>Offset</w:t>
+      </w:r>
+      <w:proofErr w:type="spellEnd"/>
+      <w:proofErr w:type="gramEnd"/>
+      <w:r>
+        <w:rPr>
+          <w:rFonts w:ascii="Times New Roman" w:hAnsi="Times New Roman" w:cs="Times New Roman"/>
+          <w:sz w:val="24"/>
+          <w:szCs w:val="24"/>
+        </w:rPr>
+        <w:t>, because</w:t>
+      </w:r>
+      <w:r>
+        <w:rPr>
+          <w:rFonts w:ascii="Times New Roman" w:hAnsi="Times New Roman" w:cs="Times New Roman"/>
+          <w:sz w:val="24"/>
+          <w:szCs w:val="24"/>
+        </w:rPr>
+        <w:t xml:space="preserve"> it signals that … TODO</w:t>
+      </w:r>
+      <w:r>
+        <w:rPr>
+          <w:rFonts w:ascii="Times New Roman" w:hAnsi="Times New Roman" w:cs="Times New Roman"/>
+          <w:sz w:val="24"/>
+          <w:szCs w:val="24"/>
+        </w:rPr>
+        <w:t xml:space="preserve">. </w:t>
       </w:r>
     </w:p>
     <w:p>
@@ -4130,87 +5464,451 @@
           <w:sz w:val="24"/>
           <w:szCs w:val="24"/>
         </w:rPr>
-        <w:t xml:space="preserve">I decided to implement the following approach: </w:t>
-      </w:r>
-      <w:r>
-        <w:rPr>
-          <w:rFonts w:ascii="Times New Roman" w:hAnsi="Times New Roman" w:cs="Times New Roman"/>
-          <w:sz w:val="24"/>
-          <w:szCs w:val="24"/>
-        </w:rPr>
-        <w:t>I consi</w:t>
-      </w:r>
-      <w:r>
-        <w:rPr>
-          <w:rFonts w:ascii="Times New Roman" w:hAnsi="Times New Roman" w:cs="Times New Roman"/>
-          <w:sz w:val="24"/>
-          <w:szCs w:val="24"/>
-        </w:rPr>
-        <w:t>dered 9 scenarios</w:t>
-      </w:r>
-      <w:r>
-        <w:rPr>
-          <w:rFonts w:ascii="Times New Roman" w:hAnsi="Times New Roman" w:cs="Times New Roman"/>
-          <w:sz w:val="24"/>
-          <w:szCs w:val="24"/>
-        </w:rPr>
-        <w:t xml:space="preserve"> – </w:t>
-      </w:r>
-      <w:r>
-        <w:rPr>
-          <w:rFonts w:ascii="Times New Roman" w:hAnsi="Times New Roman" w:cs="Times New Roman"/>
-          <w:sz w:val="24"/>
-          <w:szCs w:val="24"/>
-        </w:rPr>
-        <w:t xml:space="preserve"> getting</w:t>
-      </w:r>
-      <w:r>
-        <w:rPr>
-          <w:rFonts w:ascii="Times New Roman" w:hAnsi="Times New Roman" w:cs="Times New Roman"/>
-          <w:sz w:val="24"/>
-          <w:szCs w:val="24"/>
-        </w:rPr>
-        <w:t xml:space="preserve"> zero-item view, one-item view and n-item view in the beginning of the list, in the middle of the </w:t>
-      </w:r>
-      <w:r>
-        <w:rPr>
-          <w:rFonts w:ascii="Times New Roman" w:hAnsi="Times New Roman" w:cs="Times New Roman"/>
-          <w:sz w:val="24"/>
-          <w:szCs w:val="24"/>
-        </w:rPr>
-        <w:t>list</w:t>
-      </w:r>
-      <w:r>
-        <w:rPr>
-          <w:rFonts w:ascii="Times New Roman" w:hAnsi="Times New Roman" w:cs="Times New Roman"/>
-          <w:sz w:val="24"/>
-          <w:szCs w:val="24"/>
-        </w:rPr>
-        <w:t xml:space="preserve"> and in the end of the </w:t>
-      </w:r>
-      <w:r>
-        <w:rPr>
-          <w:rFonts w:ascii="Times New Roman" w:hAnsi="Times New Roman" w:cs="Times New Roman"/>
-          <w:sz w:val="24"/>
-          <w:szCs w:val="24"/>
-        </w:rPr>
-        <w:t>list</w:t>
-      </w:r>
-      <w:r>
-        <w:rPr>
-          <w:rFonts w:ascii="Times New Roman" w:hAnsi="Times New Roman" w:cs="Times New Roman"/>
-          <w:sz w:val="24"/>
-          <w:szCs w:val="24"/>
-        </w:rPr>
-        <w:t xml:space="preserve">. </w:t>
-      </w:r>
-      <w:r>
-        <w:rPr>
-          <w:rFonts w:ascii="Times New Roman" w:hAnsi="Times New Roman" w:cs="Times New Roman"/>
-          <w:sz w:val="24"/>
-          <w:szCs w:val="24"/>
-        </w:rPr>
-        <w:t xml:space="preserve">See the </w:t>
+        <w:t xml:space="preserve">I use multiple asserts in the view tests, although </w:t>
+      </w:r>
+      <w:r>
+        <w:rPr>
+          <w:rFonts w:ascii="Times New Roman" w:hAnsi="Times New Roman" w:cs="Times New Roman"/>
+          <w:sz w:val="24"/>
+          <w:szCs w:val="24"/>
+        </w:rPr>
+        <w:t xml:space="preserve">this is </w:t>
+      </w:r>
+      <w:r>
+        <w:rPr>
+          <w:rFonts w:ascii="Times New Roman" w:hAnsi="Times New Roman" w:cs="Times New Roman"/>
+          <w:sz w:val="24"/>
+          <w:szCs w:val="24"/>
+        </w:rPr>
+        <w:t>o</w:t>
+      </w:r>
+      <w:r>
+        <w:rPr>
+          <w:rFonts w:ascii="Times New Roman" w:hAnsi="Times New Roman" w:cs="Times New Roman"/>
+          <w:sz w:val="24"/>
+          <w:szCs w:val="24"/>
+        </w:rPr>
+        <w:t>ne of the</w:t>
+      </w:r>
+      <w:r>
+        <w:rPr>
+          <w:rFonts w:ascii="Times New Roman" w:hAnsi="Times New Roman" w:cs="Times New Roman"/>
+          <w:sz w:val="24"/>
+          <w:szCs w:val="24"/>
+        </w:rPr>
+        <w:t xml:space="preserve"> </w:t>
+      </w:r>
+      <w:r>
+        <w:rPr>
+          <w:rFonts w:ascii="Times New Roman" w:hAnsi="Times New Roman" w:cs="Times New Roman"/>
+          <w:sz w:val="24"/>
+          <w:szCs w:val="24"/>
+        </w:rPr>
+        <w:t>strongly unadvised</w:t>
+      </w:r>
+      <w:r>
+        <w:rPr>
+          <w:rFonts w:ascii="Times New Roman" w:hAnsi="Times New Roman" w:cs="Times New Roman"/>
+          <w:sz w:val="24"/>
+          <w:szCs w:val="24"/>
+        </w:rPr>
+        <w:t xml:space="preserve"> </w:t>
+      </w:r>
+      <w:r>
+        <w:rPr>
+          <w:rFonts w:ascii="Times New Roman" w:hAnsi="Times New Roman" w:cs="Times New Roman"/>
+          <w:sz w:val="24"/>
+          <w:szCs w:val="24"/>
+        </w:rPr>
+        <w:t>things</w:t>
+      </w:r>
+      <w:r>
+        <w:rPr>
+          <w:rFonts w:ascii="Times New Roman" w:hAnsi="Times New Roman" w:cs="Times New Roman"/>
+          <w:sz w:val="24"/>
+          <w:szCs w:val="24"/>
+        </w:rPr>
+        <w:t xml:space="preserve"> in testing </w:t>
+      </w:r>
+      <w:r>
+        <w:rPr>
+          <w:rFonts w:ascii="Times New Roman" w:hAnsi="Times New Roman" w:cs="Times New Roman"/>
+          <w:sz w:val="24"/>
+          <w:szCs w:val="24"/>
+        </w:rPr>
+        <w:t>[7.3.5]</w:t>
+      </w:r>
+      <w:r>
+        <w:rPr>
+          <w:rFonts w:ascii="Times New Roman" w:hAnsi="Times New Roman" w:cs="Times New Roman"/>
+          <w:sz w:val="24"/>
+          <w:szCs w:val="24"/>
+        </w:rPr>
+        <w:t>.</w:t>
+      </w:r>
+      <w:r>
+        <w:rPr>
+          <w:rFonts w:ascii="Times New Roman" w:hAnsi="Times New Roman" w:cs="Times New Roman"/>
+          <w:sz w:val="24"/>
+          <w:szCs w:val="24"/>
+        </w:rPr>
+        <w:t xml:space="preserve"> On the one hand </w:t>
+      </w:r>
+      <w:r>
+        <w:rPr>
+          <w:rFonts w:ascii="Times New Roman" w:hAnsi="Times New Roman" w:cs="Times New Roman"/>
+          <w:sz w:val="24"/>
+          <w:szCs w:val="24"/>
+        </w:rPr>
+        <w:t>this is, because when an assert fails, it throws an exception, and</w:t>
+      </w:r>
+      <w:r>
+        <w:rPr>
+          <w:rFonts w:ascii="Times New Roman" w:hAnsi="Times New Roman" w:cs="Times New Roman"/>
+          <w:sz w:val="24"/>
+          <w:szCs w:val="24"/>
+        </w:rPr>
+        <w:t xml:space="preserve"> the other asserts </w:t>
+      </w:r>
+      <w:r>
+        <w:rPr>
+          <w:rFonts w:ascii="Times New Roman" w:hAnsi="Times New Roman" w:cs="Times New Roman"/>
+          <w:sz w:val="24"/>
+          <w:szCs w:val="24"/>
+        </w:rPr>
+        <w:t xml:space="preserve">will not be executed, if any. </w:t>
+      </w:r>
+      <w:r>
+        <w:rPr>
+          <w:rFonts w:ascii="Times New Roman" w:hAnsi="Times New Roman" w:cs="Times New Roman"/>
+          <w:sz w:val="24"/>
+          <w:szCs w:val="24"/>
+        </w:rPr>
+        <w:t>But e</w:t>
+      </w:r>
+      <w:r>
+        <w:rPr>
+          <w:rFonts w:ascii="Times New Roman" w:hAnsi="Times New Roman" w:cs="Times New Roman"/>
+          <w:sz w:val="24"/>
+          <w:szCs w:val="24"/>
+        </w:rPr>
+        <w:t>ach of the asse</w:t>
+      </w:r>
+      <w:r>
+        <w:rPr>
+          <w:rFonts w:ascii="Times New Roman" w:hAnsi="Times New Roman" w:cs="Times New Roman"/>
+          <w:sz w:val="24"/>
+          <w:szCs w:val="24"/>
+        </w:rPr>
+        <w:t>rts should run at least once</w:t>
+      </w:r>
+      <w:r>
+        <w:rPr>
+          <w:rFonts w:ascii="Times New Roman" w:hAnsi="Times New Roman" w:cs="Times New Roman"/>
+          <w:sz w:val="24"/>
+          <w:szCs w:val="24"/>
+        </w:rPr>
+        <w:t xml:space="preserve">, no matter if the previous asserts fail or not. This can be solved by using </w:t>
+      </w:r>
+      <w:proofErr w:type="spellStart"/>
+      <w:r>
+        <w:rPr>
+          <w:rFonts w:ascii="Times New Roman" w:hAnsi="Times New Roman" w:cs="Times New Roman"/>
+          <w:sz w:val="24"/>
+          <w:szCs w:val="24"/>
+        </w:rPr>
+        <w:t>Assert.Mutliple</w:t>
+      </w:r>
+      <w:proofErr w:type="spellEnd"/>
+      <w:r>
+        <w:rPr>
+          <w:rFonts w:ascii="Times New Roman" w:hAnsi="Times New Roman" w:cs="Times New Roman"/>
+          <w:sz w:val="24"/>
+          <w:szCs w:val="24"/>
+        </w:rPr>
+        <w:t xml:space="preserve"> ?? constrain, introduced in </w:t>
+      </w:r>
+      <w:proofErr w:type="spellStart"/>
+      <w:r>
+        <w:rPr>
+          <w:rFonts w:ascii="Times New Roman" w:hAnsi="Times New Roman" w:cs="Times New Roman"/>
+          <w:sz w:val="24"/>
+          <w:szCs w:val="24"/>
+        </w:rPr>
+        <w:t>NUnit</w:t>
+      </w:r>
+      <w:proofErr w:type="spellEnd"/>
+      <w:r>
+        <w:rPr>
+          <w:rFonts w:ascii="Times New Roman" w:hAnsi="Times New Roman" w:cs="Times New Roman"/>
+          <w:sz w:val="24"/>
+          <w:szCs w:val="24"/>
+        </w:rPr>
+        <w:t xml:space="preserve"> 3.8.</w:t>
+      </w:r>
+      <w:r>
+        <w:rPr>
+          <w:rFonts w:ascii="Times New Roman" w:hAnsi="Times New Roman" w:cs="Times New Roman"/>
+          <w:sz w:val="24"/>
+          <w:szCs w:val="24"/>
+        </w:rPr>
+        <w:t xml:space="preserve"> </w:t>
+      </w:r>
+      <w:r>
+        <w:rPr>
+          <w:rFonts w:ascii="Times New Roman" w:hAnsi="Times New Roman" w:cs="Times New Roman"/>
+          <w:sz w:val="24"/>
+          <w:szCs w:val="24"/>
+        </w:rPr>
+        <w:t>On the other hand,</w:t>
+      </w:r>
+      <w:r>
+        <w:rPr>
+          <w:rFonts w:ascii="Times New Roman" w:hAnsi="Times New Roman" w:cs="Times New Roman"/>
+          <w:sz w:val="24"/>
+          <w:szCs w:val="24"/>
+        </w:rPr>
+        <w:t xml:space="preserve"> m</w:t>
+      </w:r>
+      <w:r>
+        <w:rPr>
+          <w:rFonts w:ascii="Times New Roman" w:hAnsi="Times New Roman" w:cs="Times New Roman"/>
+          <w:sz w:val="24"/>
+          <w:szCs w:val="24"/>
+        </w:rPr>
+        <w:t>ultiple asserts</w:t>
+      </w:r>
+      <w:r>
+        <w:rPr>
+          <w:rFonts w:ascii="Times New Roman" w:hAnsi="Times New Roman" w:cs="Times New Roman"/>
+          <w:sz w:val="24"/>
+          <w:szCs w:val="24"/>
+        </w:rPr>
+        <w:t xml:space="preserve"> </w:t>
+      </w:r>
+      <w:r>
+        <w:rPr>
+          <w:rFonts w:ascii="Times New Roman" w:hAnsi="Times New Roman" w:cs="Times New Roman"/>
+          <w:sz w:val="24"/>
+          <w:szCs w:val="24"/>
+        </w:rPr>
+        <w:t xml:space="preserve">in most cases </w:t>
+      </w:r>
+      <w:r>
+        <w:rPr>
+          <w:rFonts w:ascii="Times New Roman" w:hAnsi="Times New Roman" w:cs="Times New Roman"/>
+          <w:sz w:val="24"/>
+          <w:szCs w:val="24"/>
+        </w:rPr>
+        <w:t>are completely</w:t>
+      </w:r>
+      <w:r>
+        <w:rPr>
+          <w:rFonts w:ascii="Times New Roman" w:hAnsi="Times New Roman" w:cs="Times New Roman"/>
+          <w:sz w:val="24"/>
+          <w:szCs w:val="24"/>
+        </w:rPr>
+        <w:t xml:space="preserve"> independent</w:t>
+      </w:r>
+      <w:r>
+        <w:rPr>
+          <w:rFonts w:ascii="Times New Roman" w:hAnsi="Times New Roman" w:cs="Times New Roman"/>
+          <w:sz w:val="24"/>
+          <w:szCs w:val="24"/>
+        </w:rPr>
+        <w:t xml:space="preserve"> </w:t>
+      </w:r>
+      <w:r>
+        <w:rPr>
+          <w:rFonts w:ascii="Times New Roman" w:hAnsi="Times New Roman" w:cs="Times New Roman"/>
+          <w:sz w:val="24"/>
+          <w:szCs w:val="24"/>
+        </w:rPr>
+        <w:t xml:space="preserve">and thus can be separated in different tests. </w:t>
+      </w:r>
+      <w:r>
+        <w:rPr>
+          <w:rFonts w:ascii="Times New Roman" w:hAnsi="Times New Roman" w:cs="Times New Roman"/>
+          <w:sz w:val="24"/>
+          <w:szCs w:val="24"/>
+        </w:rPr>
+        <w:t xml:space="preserve">This is not true </w:t>
+      </w:r>
+      <w:r>
+        <w:rPr>
+          <w:rFonts w:ascii="Times New Roman" w:hAnsi="Times New Roman" w:cs="Times New Roman"/>
+          <w:sz w:val="24"/>
+          <w:szCs w:val="24"/>
+        </w:rPr>
+        <w:t xml:space="preserve">in </w:t>
+      </w:r>
+      <w:r>
+        <w:rPr>
+          <w:rFonts w:ascii="Times New Roman" w:hAnsi="Times New Roman" w:cs="Times New Roman"/>
+          <w:sz w:val="24"/>
+          <w:szCs w:val="24"/>
+        </w:rPr>
+        <w:t>these</w:t>
+      </w:r>
+      <w:r>
+        <w:rPr>
+          <w:rFonts w:ascii="Times New Roman" w:hAnsi="Times New Roman" w:cs="Times New Roman"/>
+          <w:sz w:val="24"/>
+          <w:szCs w:val="24"/>
+        </w:rPr>
+        <w:t xml:space="preserve"> tests, because </w:t>
+      </w:r>
+      <w:r>
+        <w:rPr>
+          <w:rFonts w:ascii="Times New Roman" w:hAnsi="Times New Roman" w:cs="Times New Roman"/>
+          <w:sz w:val="24"/>
+          <w:szCs w:val="24"/>
+        </w:rPr>
+        <w:t>with the multiple assertions</w:t>
+      </w:r>
+      <w:r>
+        <w:rPr>
+          <w:rFonts w:ascii="Times New Roman" w:hAnsi="Times New Roman" w:cs="Times New Roman"/>
+          <w:sz w:val="24"/>
+          <w:szCs w:val="24"/>
+        </w:rPr>
+        <w:t xml:space="preserve"> </w:t>
+      </w:r>
+      <w:r>
+        <w:rPr>
+          <w:rFonts w:ascii="Times New Roman" w:hAnsi="Times New Roman" w:cs="Times New Roman"/>
+          <w:sz w:val="24"/>
+          <w:szCs w:val="24"/>
+        </w:rPr>
+        <w:t>in the code</w:t>
+      </w:r>
+      <w:r>
+        <w:rPr>
+          <w:rFonts w:ascii="Times New Roman" w:hAnsi="Times New Roman" w:cs="Times New Roman"/>
+          <w:sz w:val="24"/>
+          <w:szCs w:val="24"/>
+        </w:rPr>
+        <w:t xml:space="preserve"> it’s</w:t>
+      </w:r>
+      <w:r>
+        <w:rPr>
+          <w:rFonts w:ascii="Times New Roman" w:hAnsi="Times New Roman" w:cs="Times New Roman"/>
+          <w:sz w:val="24"/>
+          <w:szCs w:val="24"/>
+        </w:rPr>
+        <w:t xml:space="preserve"> check</w:t>
+      </w:r>
+      <w:r>
+        <w:rPr>
+          <w:rFonts w:ascii="Times New Roman" w:hAnsi="Times New Roman" w:cs="Times New Roman"/>
+          <w:sz w:val="24"/>
+          <w:szCs w:val="24"/>
+        </w:rPr>
+        <w:t>ed</w:t>
+      </w:r>
+      <w:r>
+        <w:rPr>
+          <w:rFonts w:ascii="Times New Roman" w:hAnsi="Times New Roman" w:cs="Times New Roman"/>
+          <w:sz w:val="24"/>
+          <w:szCs w:val="24"/>
+        </w:rPr>
+        <w:t xml:space="preserve"> the correctness of other objects</w:t>
+      </w:r>
+      <w:r>
+        <w:rPr>
+          <w:rFonts w:ascii="Times New Roman" w:hAnsi="Times New Roman" w:cs="Times New Roman"/>
+          <w:sz w:val="24"/>
+          <w:szCs w:val="24"/>
+        </w:rPr>
+        <w:t>,</w:t>
+      </w:r>
+      <w:r>
+        <w:rPr>
+          <w:rFonts w:ascii="Times New Roman" w:hAnsi="Times New Roman" w:cs="Times New Roman"/>
+          <w:sz w:val="24"/>
+          <w:szCs w:val="24"/>
+        </w:rPr>
+        <w:t xml:space="preserve"> </w:t>
+      </w:r>
+      <w:r>
+        <w:rPr>
+          <w:rFonts w:ascii="Times New Roman" w:hAnsi="Times New Roman" w:cs="Times New Roman"/>
+          <w:sz w:val="24"/>
+          <w:szCs w:val="24"/>
+        </w:rPr>
+        <w:t>which depend on each other</w:t>
+      </w:r>
+      <w:r>
+        <w:rPr>
+          <w:rFonts w:ascii="Times New Roman" w:hAnsi="Times New Roman" w:cs="Times New Roman"/>
+          <w:sz w:val="24"/>
+          <w:szCs w:val="24"/>
+        </w:rPr>
+        <w:t xml:space="preserve">, </w:t>
+      </w:r>
+      <w:r>
+        <w:rPr>
+          <w:rFonts w:ascii="Times New Roman" w:hAnsi="Times New Roman" w:cs="Times New Roman"/>
+          <w:sz w:val="24"/>
+          <w:szCs w:val="24"/>
+        </w:rPr>
+        <w:t>possibly</w:t>
+      </w:r>
+      <w:r>
+        <w:rPr>
+          <w:rFonts w:ascii="Times New Roman" w:hAnsi="Times New Roman" w:cs="Times New Roman"/>
+          <w:sz w:val="24"/>
+          <w:szCs w:val="24"/>
+        </w:rPr>
+        <w:t xml:space="preserve"> affect</w:t>
+      </w:r>
+      <w:r>
+        <w:rPr>
+          <w:rFonts w:ascii="Times New Roman" w:hAnsi="Times New Roman" w:cs="Times New Roman"/>
+          <w:sz w:val="24"/>
+          <w:szCs w:val="24"/>
+        </w:rPr>
+        <w:t>ed of the operation</w:t>
+      </w:r>
+      <w:r>
+        <w:rPr>
+          <w:rFonts w:ascii="Times New Roman" w:hAnsi="Times New Roman" w:cs="Times New Roman"/>
+          <w:sz w:val="24"/>
+          <w:szCs w:val="24"/>
+        </w:rPr>
+        <w:t>.</w:t>
+      </w:r>
+      <w:r>
+        <w:rPr>
+          <w:rFonts w:ascii="Times New Roman" w:hAnsi="Times New Roman" w:cs="Times New Roman"/>
+          <w:sz w:val="24"/>
+          <w:szCs w:val="24"/>
+        </w:rPr>
+        <w:t xml:space="preserve"> [Art]</w:t>
+      </w:r>
+      <w:r>
+        <w:rPr>
+          <w:rFonts w:ascii="Times New Roman" w:hAnsi="Times New Roman" w:cs="Times New Roman"/>
+          <w:sz w:val="24"/>
+          <w:szCs w:val="24"/>
+        </w:rPr>
+        <w:t xml:space="preserve"> </w:t>
+      </w:r>
+      <w:r>
+        <w:rPr>
+          <w:rFonts w:ascii="Times New Roman" w:hAnsi="Times New Roman" w:cs="Times New Roman"/>
+          <w:sz w:val="24"/>
+          <w:szCs w:val="24"/>
+        </w:rPr>
+        <w:t xml:space="preserve">also </w:t>
+      </w:r>
+      <w:r>
+        <w:rPr>
+          <w:rFonts w:ascii="Times New Roman" w:hAnsi="Times New Roman" w:cs="Times New Roman"/>
+          <w:sz w:val="24"/>
+          <w:szCs w:val="24"/>
+        </w:rPr>
+        <w:t xml:space="preserve">advices to avoid multiple asserts on the same object, </w:t>
       </w:r>
       <w:proofErr w:type="gramStart"/>
       <w:r>
@@ -4219,23 +5917,15 @@
           <w:sz w:val="24"/>
           <w:szCs w:val="24"/>
         </w:rPr>
-        <w:t>picture</w:t>
-      </w:r>
-      <w:r>
-        <w:rPr>
-          <w:rFonts w:ascii="Times New Roman" w:hAnsi="Times New Roman" w:cs="Times New Roman"/>
-          <w:sz w:val="24"/>
-          <w:szCs w:val="24"/>
-        </w:rPr>
-        <w:t>???</w:t>
-      </w:r>
-      <w:r>
-        <w:rPr>
-          <w:rFonts w:ascii="Times New Roman" w:hAnsi="Times New Roman" w:cs="Times New Roman"/>
-          <w:sz w:val="24"/>
-          <w:szCs w:val="24"/>
-        </w:rPr>
-        <w:t>.</w:t>
+        <w:t xml:space="preserve">but </w:t>
+      </w:r>
+      <w:r>
+        <w:rPr>
+          <w:rFonts w:ascii="Times New Roman" w:hAnsi="Times New Roman" w:cs="Times New Roman"/>
+          <w:sz w:val="24"/>
+          <w:szCs w:val="24"/>
+        </w:rPr>
+        <w:t xml:space="preserve"> create</w:t>
       </w:r>
       <w:proofErr w:type="gramEnd"/>
       <w:r>
@@ -4245,6 +5935,119 @@
           <w:szCs w:val="24"/>
         </w:rPr>
         <w:t xml:space="preserve"> </w:t>
+      </w:r>
+      <w:r>
+        <w:rPr>
+          <w:rFonts w:ascii="Times New Roman" w:hAnsi="Times New Roman" w:cs="Times New Roman"/>
+          <w:sz w:val="24"/>
+          <w:szCs w:val="24"/>
+        </w:rPr>
+        <w:t>one</w:t>
+      </w:r>
+      <w:r>
+        <w:rPr>
+          <w:rFonts w:ascii="Times New Roman" w:hAnsi="Times New Roman" w:cs="Times New Roman"/>
+          <w:sz w:val="24"/>
+          <w:szCs w:val="24"/>
+        </w:rPr>
+        <w:t xml:space="preserve"> expected object </w:t>
+      </w:r>
+      <w:r>
+        <w:rPr>
+          <w:rFonts w:ascii="Times New Roman" w:hAnsi="Times New Roman" w:cs="Times New Roman"/>
+          <w:sz w:val="24"/>
+          <w:szCs w:val="24"/>
+        </w:rPr>
+        <w:t xml:space="preserve">instead </w:t>
+      </w:r>
+      <w:r>
+        <w:rPr>
+          <w:rFonts w:ascii="Times New Roman" w:hAnsi="Times New Roman" w:cs="Times New Roman"/>
+          <w:sz w:val="24"/>
+          <w:szCs w:val="24"/>
+        </w:rPr>
+        <w:t>and check for equality</w:t>
+      </w:r>
+      <w:r>
+        <w:rPr>
+          <w:rFonts w:ascii="Times New Roman" w:hAnsi="Times New Roman" w:cs="Times New Roman"/>
+          <w:sz w:val="24"/>
+          <w:szCs w:val="24"/>
+        </w:rPr>
+        <w:t xml:space="preserve"> with an actual object</w:t>
+      </w:r>
+      <w:r>
+        <w:rPr>
+          <w:rFonts w:ascii="Times New Roman" w:hAnsi="Times New Roman" w:cs="Times New Roman"/>
+          <w:sz w:val="24"/>
+          <w:szCs w:val="24"/>
+        </w:rPr>
+        <w:t xml:space="preserve">. This is again not </w:t>
+      </w:r>
+      <w:r>
+        <w:rPr>
+          <w:rFonts w:ascii="Times New Roman" w:hAnsi="Times New Roman" w:cs="Times New Roman"/>
+          <w:sz w:val="24"/>
+          <w:szCs w:val="24"/>
+        </w:rPr>
+        <w:t xml:space="preserve">the case in </w:t>
+      </w:r>
+      <w:r>
+        <w:rPr>
+          <w:rFonts w:ascii="Times New Roman" w:hAnsi="Times New Roman" w:cs="Times New Roman"/>
+          <w:sz w:val="24"/>
+          <w:szCs w:val="24"/>
+        </w:rPr>
+        <w:t>these</w:t>
+      </w:r>
+      <w:r>
+        <w:rPr>
+          <w:rFonts w:ascii="Times New Roman" w:hAnsi="Times New Roman" w:cs="Times New Roman"/>
+          <w:sz w:val="24"/>
+          <w:szCs w:val="24"/>
+        </w:rPr>
+        <w:t xml:space="preserve"> tests, because I don’t check </w:t>
+      </w:r>
+      <w:r>
+        <w:rPr>
+          <w:rFonts w:ascii="Times New Roman" w:hAnsi="Times New Roman" w:cs="Times New Roman"/>
+          <w:sz w:val="24"/>
+          <w:szCs w:val="24"/>
+        </w:rPr>
+        <w:lastRenderedPageBreak/>
+        <w:t>the aspects of one object as mentioned above.</w:t>
+      </w:r>
+      <w:r>
+        <w:rPr>
+          <w:rFonts w:ascii="Times New Roman" w:hAnsi="Times New Roman" w:cs="Times New Roman"/>
+          <w:sz w:val="24"/>
+          <w:szCs w:val="24"/>
+        </w:rPr>
+        <w:t xml:space="preserve"> </w:t>
+      </w:r>
+      <w:r>
+        <w:rPr>
+          <w:rFonts w:ascii="Times New Roman" w:hAnsi="Times New Roman" w:cs="Times New Roman"/>
+          <w:sz w:val="24"/>
+          <w:szCs w:val="24"/>
+        </w:rPr>
+        <w:t>Thus</w:t>
+      </w:r>
+      <w:r>
+        <w:rPr>
+          <w:rFonts w:ascii="Times New Roman" w:hAnsi="Times New Roman" w:cs="Times New Roman"/>
+          <w:sz w:val="24"/>
+          <w:szCs w:val="24"/>
+        </w:rPr>
+        <w:t>,</w:t>
+      </w:r>
+      <w:r>
+        <w:rPr>
+          <w:rFonts w:ascii="Times New Roman" w:hAnsi="Times New Roman" w:cs="Times New Roman"/>
+          <w:sz w:val="24"/>
+          <w:szCs w:val="24"/>
+        </w:rPr>
+        <w:t xml:space="preserve"> multiple asserts are kept in the general view tests. </w:t>
       </w:r>
     </w:p>
     <w:p>
@@ -4256,6 +6059,338 @@
           <w:szCs w:val="24"/>
         </w:rPr>
       </w:pPr>
+      <w:r>
+        <w:rPr>
+          <w:rFonts w:ascii="Times New Roman" w:hAnsi="Times New Roman" w:cs="Times New Roman"/>
+          <w:sz w:val="24"/>
+          <w:szCs w:val="24"/>
+        </w:rPr>
+        <w:t>As can be seen in [</w:t>
+      </w:r>
+      <w:r>
+        <w:rPr>
+          <w:rFonts w:ascii="Times New Roman" w:hAnsi="Times New Roman" w:cs="Times New Roman"/>
+          <w:sz w:val="24"/>
+          <w:szCs w:val="24"/>
+        </w:rPr>
+        <w:t>code</w:t>
+      </w:r>
+      <w:r>
+        <w:rPr>
+          <w:rFonts w:ascii="Times New Roman" w:hAnsi="Times New Roman" w:cs="Times New Roman"/>
+          <w:sz w:val="24"/>
+          <w:szCs w:val="24"/>
+        </w:rPr>
+        <w:t>] the test contains for-cycle</w:t>
+      </w:r>
+      <w:r>
+        <w:rPr>
+          <w:rFonts w:ascii="Times New Roman" w:hAnsi="Times New Roman" w:cs="Times New Roman"/>
+          <w:sz w:val="24"/>
+          <w:szCs w:val="24"/>
+        </w:rPr>
+        <w:t>,</w:t>
+      </w:r>
+      <w:r>
+        <w:rPr>
+          <w:rFonts w:ascii="Times New Roman" w:hAnsi="Times New Roman" w:cs="Times New Roman"/>
+          <w:sz w:val="24"/>
+          <w:szCs w:val="24"/>
+        </w:rPr>
+        <w:t xml:space="preserve"> iterating of the views.</w:t>
+      </w:r>
+      <w:r>
+        <w:rPr>
+          <w:rFonts w:ascii="Times New Roman" w:hAnsi="Times New Roman" w:cs="Times New Roman"/>
+          <w:sz w:val="24"/>
+          <w:szCs w:val="24"/>
+        </w:rPr>
+        <w:t xml:space="preserve"> </w:t>
+      </w:r>
+      <w:r>
+        <w:rPr>
+          <w:rFonts w:ascii="Times New Roman" w:hAnsi="Times New Roman" w:cs="Times New Roman"/>
+          <w:sz w:val="24"/>
+          <w:szCs w:val="24"/>
+        </w:rPr>
+        <w:t>One thing that can b</w:t>
+      </w:r>
+      <w:r>
+        <w:rPr>
+          <w:rFonts w:ascii="Times New Roman" w:hAnsi="Times New Roman" w:cs="Times New Roman"/>
+          <w:sz w:val="24"/>
+          <w:szCs w:val="24"/>
+        </w:rPr>
+        <w:t xml:space="preserve">e improved </w:t>
+      </w:r>
+      <w:r>
+        <w:rPr>
+          <w:rFonts w:ascii="Times New Roman" w:hAnsi="Times New Roman" w:cs="Times New Roman"/>
+          <w:sz w:val="24"/>
+          <w:szCs w:val="24"/>
+        </w:rPr>
+        <w:t>her is creating a</w:t>
+      </w:r>
+      <w:r>
+        <w:rPr>
+          <w:rFonts w:ascii="Times New Roman" w:hAnsi="Times New Roman" w:cs="Times New Roman"/>
+          <w:sz w:val="24"/>
+          <w:szCs w:val="24"/>
+        </w:rPr>
+        <w:t xml:space="preserve"> new test for each view in the test. </w:t>
+      </w:r>
+      <w:r>
+        <w:rPr>
+          <w:rFonts w:ascii="Times New Roman" w:hAnsi="Times New Roman" w:cs="Times New Roman"/>
+          <w:sz w:val="24"/>
+          <w:szCs w:val="24"/>
+        </w:rPr>
+        <w:t>However,</w:t>
+      </w:r>
+      <w:r>
+        <w:rPr>
+          <w:rFonts w:ascii="Times New Roman" w:hAnsi="Times New Roman" w:cs="Times New Roman"/>
+          <w:sz w:val="24"/>
+          <w:szCs w:val="24"/>
+        </w:rPr>
+        <w:t xml:space="preserve"> this can lead to too many test units which I avoided here. I</w:t>
+      </w:r>
+      <w:r>
+        <w:rPr>
+          <w:rFonts w:ascii="Times New Roman" w:hAnsi="Times New Roman" w:cs="Times New Roman"/>
+          <w:sz w:val="24"/>
+          <w:szCs w:val="24"/>
+        </w:rPr>
+        <w:t>nstead I output the failed view</w:t>
+      </w:r>
+      <w:r>
+        <w:rPr>
+          <w:rFonts w:ascii="Times New Roman" w:hAnsi="Times New Roman" w:cs="Times New Roman"/>
+          <w:sz w:val="24"/>
+          <w:szCs w:val="24"/>
+        </w:rPr>
+        <w:t xml:space="preserve"> </w:t>
+      </w:r>
+      <w:r>
+        <w:rPr>
+          <w:rFonts w:ascii="Times New Roman" w:hAnsi="Times New Roman" w:cs="Times New Roman"/>
+          <w:sz w:val="24"/>
+          <w:szCs w:val="24"/>
+        </w:rPr>
+        <w:t xml:space="preserve">index </w:t>
+      </w:r>
+      <w:r>
+        <w:rPr>
+          <w:rFonts w:ascii="Times New Roman" w:hAnsi="Times New Roman" w:cs="Times New Roman"/>
+          <w:sz w:val="24"/>
+          <w:szCs w:val="24"/>
+        </w:rPr>
+        <w:t>TODO</w:t>
+      </w:r>
+    </w:p>
+    <w:p>
+      <w:pPr>
+        <w:jc w:val="both"/>
+        <w:rPr>
+          <w:rFonts w:ascii="Times New Roman" w:hAnsi="Times New Roman" w:cs="Times New Roman"/>
+          <w:sz w:val="24"/>
+          <w:szCs w:val="24"/>
+        </w:rPr>
+      </w:pPr>
+      <w:r>
+        <w:rPr>
+          <w:rFonts w:ascii="Times New Roman" w:hAnsi="Times New Roman" w:cs="Times New Roman"/>
+          <w:sz w:val="24"/>
+          <w:szCs w:val="24"/>
+        </w:rPr>
+        <w:t xml:space="preserve">TODO </w:t>
+      </w:r>
+      <w:proofErr w:type="gramStart"/>
+      <w:r>
+        <w:rPr>
+          <w:rFonts w:ascii="Times New Roman" w:hAnsi="Times New Roman" w:cs="Times New Roman"/>
+          <w:sz w:val="24"/>
+          <w:szCs w:val="24"/>
+        </w:rPr>
+        <w:t>An</w:t>
+      </w:r>
+      <w:proofErr w:type="gramEnd"/>
+      <w:r>
+        <w:rPr>
+          <w:rFonts w:ascii="Times New Roman" w:hAnsi="Times New Roman" w:cs="Times New Roman"/>
+          <w:sz w:val="24"/>
+          <w:szCs w:val="24"/>
+        </w:rPr>
+        <w:t xml:space="preserve"> effect of overlapping views is disregarded in this project, because … </w:t>
+      </w:r>
+    </w:p>
+    <w:p>
+      <w:pPr>
+        <w:jc w:val="both"/>
+        <w:rPr>
+          <w:rFonts w:ascii="Times New Roman" w:hAnsi="Times New Roman" w:cs="Times New Roman"/>
+          <w:sz w:val="24"/>
+          <w:szCs w:val="24"/>
+        </w:rPr>
+      </w:pPr>
+      <w:r>
+        <w:rPr>
+          <w:rFonts w:ascii="Times New Roman" w:hAnsi="Times New Roman" w:cs="Times New Roman"/>
+          <w:sz w:val="24"/>
+          <w:szCs w:val="24"/>
+        </w:rPr>
+        <w:t>TODO: Anything more about C5’s view approach</w:t>
+      </w:r>
+    </w:p>
+    <w:p>
+      <w:pPr>
+        <w:jc w:val="both"/>
+        <w:rPr>
+          <w:rFonts w:ascii="Times New Roman" w:hAnsi="Times New Roman" w:cs="Times New Roman"/>
+          <w:sz w:val="24"/>
+          <w:szCs w:val="24"/>
+        </w:rPr>
+      </w:pPr>
+      <w:r>
+        <w:rPr>
+          <w:rFonts w:ascii="Times New Roman" w:hAnsi="Times New Roman" w:cs="Times New Roman"/>
+          <w:sz w:val="24"/>
+          <w:szCs w:val="24"/>
+        </w:rPr>
+        <w:t>In C5 the tests use hard-coded test values. A disadvantage of hard-coded values is that the tests could pass for the given values, but can fail for some other. I avoided using collections with fixed item values</w:t>
+      </w:r>
+      <w:r>
+        <w:rPr>
+          <w:rFonts w:ascii="Times New Roman" w:hAnsi="Times New Roman" w:cs="Times New Roman"/>
+          <w:sz w:val="24"/>
+          <w:szCs w:val="24"/>
+        </w:rPr>
+        <w:t xml:space="preserve"> (really</w:t>
+      </w:r>
+      <w:r>
+        <w:rPr>
+          <w:rFonts w:ascii="Times New Roman" w:hAnsi="Times New Roman" w:cs="Times New Roman"/>
+          <w:sz w:val="24"/>
+          <w:szCs w:val="24"/>
+        </w:rPr>
+        <w:t>?</w:t>
+      </w:r>
+      <w:r>
+        <w:rPr>
+          <w:rFonts w:ascii="Times New Roman" w:hAnsi="Times New Roman" w:cs="Times New Roman"/>
+          <w:sz w:val="24"/>
+          <w:szCs w:val="24"/>
+        </w:rPr>
+        <w:t>)</w:t>
+      </w:r>
+      <w:r>
+        <w:rPr>
+          <w:rFonts w:ascii="Times New Roman" w:hAnsi="Times New Roman" w:cs="Times New Roman"/>
+          <w:sz w:val="24"/>
+          <w:szCs w:val="24"/>
+        </w:rPr>
+        <w:t xml:space="preserve">, random collections are created instead, but I gave fixed parameters to some of the view methods. </w:t>
+      </w:r>
+      <w:r>
+        <w:rPr>
+          <w:rFonts w:ascii="Times New Roman" w:hAnsi="Times New Roman" w:cs="Times New Roman"/>
+          <w:sz w:val="24"/>
+          <w:szCs w:val="24"/>
+        </w:rPr>
+        <w:t xml:space="preserve">The reason for that is </w:t>
+      </w:r>
+      <w:r>
+        <w:rPr>
+          <w:rFonts w:ascii="Times New Roman" w:hAnsi="Times New Roman" w:cs="Times New Roman"/>
+          <w:sz w:val="24"/>
+          <w:szCs w:val="24"/>
+        </w:rPr>
+        <w:t xml:space="preserve">to create long enough auxiliary views </w:t>
+      </w:r>
+      <w:r>
+        <w:rPr>
+          <w:rFonts w:ascii="Times New Roman" w:hAnsi="Times New Roman" w:cs="Times New Roman"/>
+          <w:sz w:val="24"/>
+          <w:szCs w:val="24"/>
+        </w:rPr>
+        <w:t xml:space="preserve">or to create </w:t>
+      </w:r>
+      <w:r>
+        <w:rPr>
+          <w:rFonts w:ascii="Times New Roman" w:hAnsi="Times New Roman" w:cs="Times New Roman"/>
+          <w:sz w:val="24"/>
+          <w:szCs w:val="24"/>
+        </w:rPr>
+        <w:t>not too big views</w:t>
+      </w:r>
+      <w:r>
+        <w:rPr>
+          <w:rFonts w:ascii="Times New Roman" w:hAnsi="Times New Roman" w:cs="Times New Roman"/>
+          <w:sz w:val="24"/>
+          <w:szCs w:val="24"/>
+        </w:rPr>
+        <w:t xml:space="preserve"> by</w:t>
+      </w:r>
+      <w:r>
+        <w:rPr>
+          <w:rFonts w:ascii="Times New Roman" w:hAnsi="Times New Roman" w:cs="Times New Roman"/>
+          <w:sz w:val="24"/>
+          <w:szCs w:val="24"/>
+        </w:rPr>
+        <w:t xml:space="preserve"> the view methods, which is not easy to control </w:t>
+      </w:r>
+      <w:r>
+        <w:rPr>
+          <w:rFonts w:ascii="Times New Roman" w:hAnsi="Times New Roman" w:cs="Times New Roman"/>
+          <w:sz w:val="24"/>
+          <w:szCs w:val="24"/>
+        </w:rPr>
+        <w:t>by</w:t>
+      </w:r>
+      <w:r>
+        <w:rPr>
+          <w:rFonts w:ascii="Times New Roman" w:hAnsi="Times New Roman" w:cs="Times New Roman"/>
+          <w:sz w:val="24"/>
+          <w:szCs w:val="24"/>
+        </w:rPr>
+        <w:t xml:space="preserve"> random generators. </w:t>
+      </w:r>
+    </w:p>
+    <w:p>
+      <w:pPr>
+        <w:jc w:val="both"/>
+        <w:rPr>
+          <w:rFonts w:ascii="Times New Roman" w:hAnsi="Times New Roman" w:cs="Times New Roman"/>
+          <w:sz w:val="24"/>
+          <w:szCs w:val="24"/>
+        </w:rPr>
+      </w:pPr>
+      <w:r>
+        <w:rPr>
+          <w:rFonts w:ascii="Times New Roman" w:hAnsi="Times New Roman" w:cs="Times New Roman"/>
+          <w:sz w:val="24"/>
+          <w:szCs w:val="24"/>
+        </w:rPr>
+        <w:t xml:space="preserve">TODO: I can copy </w:t>
+      </w:r>
+      <w:proofErr w:type="spellStart"/>
+      <w:r>
+        <w:rPr>
+          <w:rFonts w:ascii="Times New Roman" w:hAnsi="Times New Roman" w:cs="Times New Roman"/>
+          <w:sz w:val="24"/>
+          <w:szCs w:val="24"/>
+        </w:rPr>
+        <w:t>multipleview</w:t>
+      </w:r>
+      <w:proofErr w:type="spellEnd"/>
+      <w:r>
+        <w:rPr>
+          <w:rFonts w:ascii="Times New Roman" w:hAnsi="Times New Roman" w:cs="Times New Roman"/>
+          <w:sz w:val="24"/>
+          <w:szCs w:val="24"/>
+        </w:rPr>
+        <w:t xml:space="preserve"> test from C5, can’t I?</w:t>
+      </w:r>
     </w:p>
     <w:p>
       <w:pPr>
@@ -4311,28 +6446,6 @@
         </w:rPr>
         <w:t>// duplications</w:t>
       </w:r>
-    </w:p>
-    <w:p>
-      <w:pPr>
-        <w:pStyle w:val="ListParagraph"/>
-        <w:ind w:firstLine="696"/>
-        <w:jc w:val="both"/>
-        <w:rPr>
-          <w:rFonts w:ascii="Times New Roman" w:hAnsi="Times New Roman" w:cs="Times New Roman"/>
-          <w:sz w:val="24"/>
-          <w:szCs w:val="24"/>
-        </w:rPr>
-      </w:pPr>
-    </w:p>
-    <w:p>
-      <w:pPr>
-        <w:pStyle w:val="ListParagraph"/>
-        <w:rPr>
-          <w:rFonts w:ascii="Times New Roman" w:hAnsi="Times New Roman" w:cs="Times New Roman"/>
-          <w:sz w:val="24"/>
-          <w:szCs w:val="24"/>
-        </w:rPr>
-      </w:pPr>
     </w:p>
     <w:p>
       <w:pPr>

</xml_diff>